<commit_message>
SM: add iteration2 files
</commit_message>
<xml_diff>
--- a/doc/CS673_MeetingMinutes_team5.docx
+++ b/doc/CS673_MeetingMinutes_team5.docx
@@ -200,6 +200,2687 @@
           <w:rtl w:val="0"/>
         </w:rPr>
         <w:t xml:space="preserve">All meeting minutes are kept in this single document. The latest meeting minutes should be at the beginning of the document. For example, meeting 3 minutes is placed before meeting 2 in the document. The team leader should prepare a basic agenda for the meeting and team members should rotate to be the minutes taker. Each group should have at least one meeting per week, and you may have multiple meetings if needed. </w:t>
+      </w:r>
+    </w:p>
+    <w:p>
+      <w:pPr>
+        <w:keepNext w:val="0"/>
+        <w:keepLines w:val="0"/>
+        <w:pageBreakBefore w:val="0"/>
+        <w:widowControl w:val="0"/>
+        <w:pBdr>
+          <w:top w:space="0" w:sz="0" w:val="nil"/>
+          <w:left w:space="0" w:sz="0" w:val="nil"/>
+          <w:bottom w:space="0" w:sz="0" w:val="nil"/>
+          <w:right w:space="0" w:sz="0" w:val="nil"/>
+          <w:between w:space="0" w:sz="0" w:val="nil"/>
+        </w:pBdr>
+        <w:shd w:fill="auto" w:val="clear"/>
+        <w:rPr>
+          <w:sz w:val="24"/>
+          <w:szCs w:val="24"/>
+          <w:u w:val="single"/>
+        </w:rPr>
+      </w:pPr>
+      <w:r>
+        <w:rPr>
+          <w:rtl w:val="0"/>
+        </w:rPr>
+      </w:r>
+    </w:p>
+    <w:p>
+      <w:pPr>
+        <w:jc w:val="center"/>
+        <w:rPr>
+          <w:b w:val="1"/>
+          <w:sz w:val="24"/>
+          <w:szCs w:val="24"/>
+          <w:u w:val="single"/>
+        </w:rPr>
+      </w:pPr>
+      <w:r>
+        <w:rPr>
+          <w:b w:val="1"/>
+          <w:sz w:val="24"/>
+          <w:szCs w:val="24"/>
+          <w:u w:val="single"/>
+          <w:rtl w:val="0"/>
+        </w:rPr>
+        <w:t xml:space="preserve">Meeting 12</w:t>
+      </w:r>
+    </w:p>
+    <w:p>
+      <w:pPr>
+        <w:rPr>
+          <w:sz w:val="24"/>
+          <w:szCs w:val="24"/>
+        </w:rPr>
+      </w:pPr>
+      <w:r>
+        <w:rPr>
+          <w:b w:val="1"/>
+          <w:sz w:val="24"/>
+          <w:szCs w:val="24"/>
+          <w:rtl w:val="0"/>
+        </w:rPr>
+        <w:t xml:space="preserve">Date and Time:</w:t>
+      </w:r>
+      <w:r>
+        <w:rPr>
+          <w:sz w:val="24"/>
+          <w:szCs w:val="24"/>
+          <w:rtl w:val="0"/>
+        </w:rPr>
+        <w:t xml:space="preserve">  10/09/2023  8pm EST</w:t>
+      </w:r>
+    </w:p>
+    <w:p>
+      <w:pPr>
+        <w:rPr>
+          <w:sz w:val="24"/>
+          <w:szCs w:val="24"/>
+        </w:rPr>
+      </w:pPr>
+      <w:r>
+        <w:rPr>
+          <w:b w:val="1"/>
+          <w:sz w:val="24"/>
+          <w:szCs w:val="24"/>
+          <w:rtl w:val="0"/>
+        </w:rPr>
+        <w:t xml:space="preserve">Length: </w:t>
+      </w:r>
+      <w:r>
+        <w:rPr>
+          <w:sz w:val="24"/>
+          <w:szCs w:val="24"/>
+          <w:rtl w:val="0"/>
+        </w:rPr>
+        <w:t xml:space="preserve">3hr and 30mins</w:t>
+      </w:r>
+    </w:p>
+    <w:p>
+      <w:pPr>
+        <w:rPr>
+          <w:sz w:val="24"/>
+          <w:szCs w:val="24"/>
+        </w:rPr>
+      </w:pPr>
+      <w:r>
+        <w:rPr>
+          <w:b w:val="1"/>
+          <w:sz w:val="24"/>
+          <w:szCs w:val="24"/>
+          <w:rtl w:val="0"/>
+        </w:rPr>
+        <w:t xml:space="preserve">Link: </w:t>
+      </w:r>
+      <w:r>
+        <w:rPr>
+          <w:sz w:val="24"/>
+          <w:szCs w:val="24"/>
+          <w:rtl w:val="0"/>
+        </w:rPr>
+        <w:t xml:space="preserve">https://bostonu.zoom.us/rec/share/E8YpsCxlk15xHYCUF-rggVvHNgyDrFFM5_nD44l_iR3Lk90XnxxrsZfed9LhAl3S.ie4JHSVUZGVfgV2p?startTime=1696897634000</w:t>
+      </w:r>
+    </w:p>
+    <w:p>
+      <w:pPr>
+        <w:rPr>
+          <w:b w:val="1"/>
+          <w:sz w:val="24"/>
+          <w:szCs w:val="24"/>
+        </w:rPr>
+      </w:pPr>
+      <w:r>
+        <w:rPr>
+          <w:sz w:val="24"/>
+          <w:szCs w:val="24"/>
+          <w:rtl w:val="0"/>
+        </w:rPr>
+        <w:t xml:space="preserve">Passcode: i!D1#Dm0</w:t>
+      </w:r>
+      <w:r>
+        <w:rPr>
+          <w:rtl w:val="0"/>
+        </w:rPr>
+      </w:r>
+    </w:p>
+    <w:p>
+      <w:pPr>
+        <w:rPr>
+          <w:sz w:val="24"/>
+          <w:szCs w:val="24"/>
+        </w:rPr>
+      </w:pPr>
+      <w:r>
+        <w:rPr>
+          <w:b w:val="1"/>
+          <w:sz w:val="24"/>
+          <w:szCs w:val="24"/>
+          <w:rtl w:val="0"/>
+        </w:rPr>
+        <w:t xml:space="preserve">Place</w:t>
+      </w:r>
+      <w:r>
+        <w:rPr>
+          <w:sz w:val="24"/>
+          <w:szCs w:val="24"/>
+          <w:rtl w:val="0"/>
+        </w:rPr>
+        <w:t xml:space="preserve">: Group Zoom Call</w:t>
+      </w:r>
+    </w:p>
+    <w:p>
+      <w:pPr>
+        <w:rPr>
+          <w:sz w:val="24"/>
+          <w:szCs w:val="24"/>
+        </w:rPr>
+      </w:pPr>
+      <w:r>
+        <w:rPr>
+          <w:b w:val="1"/>
+          <w:sz w:val="24"/>
+          <w:szCs w:val="24"/>
+          <w:rtl w:val="0"/>
+        </w:rPr>
+        <w:t xml:space="preserve">Participants:</w:t>
+      </w:r>
+      <w:r>
+        <w:rPr>
+          <w:sz w:val="24"/>
+          <w:szCs w:val="24"/>
+          <w:rtl w:val="0"/>
+        </w:rPr>
+        <w:t xml:space="preserve"> </w:t>
+      </w:r>
+    </w:p>
+    <w:p>
+      <w:pPr>
+        <w:spacing w:line="240" w:lineRule="auto"/>
+        <w:rPr>
+          <w:color w:val="444444"/>
+          <w:sz w:val="24"/>
+          <w:szCs w:val="24"/>
+        </w:rPr>
+      </w:pPr>
+      <w:r>
+        <w:rPr>
+          <w:color w:val="444444"/>
+          <w:sz w:val="24"/>
+          <w:szCs w:val="24"/>
+          <w:rtl w:val="0"/>
+        </w:rPr>
+        <w:t xml:space="preserve">Samantha Mathis</w:t>
+      </w:r>
+    </w:p>
+    <w:p>
+      <w:pPr>
+        <w:pBdr>
+          <w:top w:color="auto" w:space="0" w:sz="0" w:val="none"/>
+          <w:left w:color="auto" w:space="0" w:sz="0" w:val="none"/>
+          <w:bottom w:color="auto" w:space="0" w:sz="0" w:val="none"/>
+          <w:right w:color="auto" w:space="0" w:sz="0" w:val="none"/>
+          <w:between w:color="auto" w:space="0" w:sz="0" w:val="none"/>
+        </w:pBdr>
+        <w:spacing w:line="240" w:lineRule="auto"/>
+        <w:rPr>
+          <w:color w:val="444444"/>
+          <w:sz w:val="24"/>
+          <w:szCs w:val="24"/>
+        </w:rPr>
+      </w:pPr>
+      <w:r>
+        <w:rPr>
+          <w:color w:val="444444"/>
+          <w:sz w:val="24"/>
+          <w:szCs w:val="24"/>
+          <w:rtl w:val="0"/>
+        </w:rPr>
+        <w:t xml:space="preserve">Lazaro Perez</w:t>
+      </w:r>
+    </w:p>
+    <w:p>
+      <w:pPr>
+        <w:pBdr>
+          <w:top w:color="auto" w:space="0" w:sz="0" w:val="none"/>
+          <w:left w:color="auto" w:space="0" w:sz="0" w:val="none"/>
+          <w:bottom w:color="auto" w:space="0" w:sz="0" w:val="none"/>
+          <w:right w:color="auto" w:space="0" w:sz="0" w:val="none"/>
+          <w:between w:color="auto" w:space="0" w:sz="0" w:val="none"/>
+        </w:pBdr>
+        <w:spacing w:line="240" w:lineRule="auto"/>
+        <w:rPr>
+          <w:color w:val="444444"/>
+          <w:sz w:val="24"/>
+          <w:szCs w:val="24"/>
+        </w:rPr>
+      </w:pPr>
+      <w:r>
+        <w:rPr>
+          <w:color w:val="444444"/>
+          <w:sz w:val="24"/>
+          <w:szCs w:val="24"/>
+          <w:rtl w:val="0"/>
+        </w:rPr>
+        <w:t xml:space="preserve">Jian Song</w:t>
+      </w:r>
+    </w:p>
+    <w:p>
+      <w:pPr>
+        <w:pBdr>
+          <w:top w:color="auto" w:space="0" w:sz="0" w:val="none"/>
+          <w:left w:color="auto" w:space="0" w:sz="0" w:val="none"/>
+          <w:bottom w:color="auto" w:space="0" w:sz="0" w:val="none"/>
+          <w:right w:color="auto" w:space="0" w:sz="0" w:val="none"/>
+          <w:between w:color="auto" w:space="0" w:sz="0" w:val="none"/>
+        </w:pBdr>
+        <w:spacing w:line="240" w:lineRule="auto"/>
+        <w:rPr>
+          <w:color w:val="444444"/>
+          <w:sz w:val="24"/>
+          <w:szCs w:val="24"/>
+        </w:rPr>
+      </w:pPr>
+      <w:r>
+        <w:rPr>
+          <w:color w:val="444444"/>
+          <w:sz w:val="24"/>
+          <w:szCs w:val="24"/>
+          <w:rtl w:val="0"/>
+        </w:rPr>
+        <w:t xml:space="preserve">Ahnaf Tajwar</w:t>
+      </w:r>
+    </w:p>
+    <w:p>
+      <w:pPr>
+        <w:pBdr>
+          <w:top w:color="auto" w:space="0" w:sz="0" w:val="none"/>
+          <w:left w:color="auto" w:space="0" w:sz="0" w:val="none"/>
+          <w:bottom w:color="auto" w:space="0" w:sz="0" w:val="none"/>
+          <w:right w:color="auto" w:space="0" w:sz="0" w:val="none"/>
+          <w:between w:color="auto" w:space="0" w:sz="0" w:val="none"/>
+        </w:pBdr>
+        <w:spacing w:line="240" w:lineRule="auto"/>
+        <w:rPr>
+          <w:color w:val="444444"/>
+          <w:sz w:val="24"/>
+          <w:szCs w:val="24"/>
+        </w:rPr>
+      </w:pPr>
+      <w:r>
+        <w:rPr>
+          <w:color w:val="444444"/>
+          <w:sz w:val="24"/>
+          <w:szCs w:val="24"/>
+          <w:rtl w:val="0"/>
+        </w:rPr>
+        <w:t xml:space="preserve">Saahil Vashishta</w:t>
+      </w:r>
+    </w:p>
+    <w:p>
+      <w:pPr>
+        <w:pBdr>
+          <w:top w:color="auto" w:space="0" w:sz="0" w:val="none"/>
+          <w:left w:color="auto" w:space="0" w:sz="0" w:val="none"/>
+          <w:bottom w:color="auto" w:space="0" w:sz="0" w:val="none"/>
+          <w:right w:color="auto" w:space="0" w:sz="0" w:val="none"/>
+          <w:between w:color="auto" w:space="0" w:sz="0" w:val="none"/>
+        </w:pBdr>
+        <w:spacing w:line="240" w:lineRule="auto"/>
+        <w:rPr>
+          <w:color w:val="444444"/>
+          <w:sz w:val="24"/>
+          <w:szCs w:val="24"/>
+        </w:rPr>
+      </w:pPr>
+      <w:r>
+        <w:rPr>
+          <w:color w:val="444444"/>
+          <w:sz w:val="24"/>
+          <w:szCs w:val="24"/>
+          <w:rtl w:val="0"/>
+        </w:rPr>
+        <w:t xml:space="preserve">Shajee ur-Rehman</w:t>
+      </w:r>
+    </w:p>
+    <w:p>
+      <w:pPr>
+        <w:rPr>
+          <w:sz w:val="24"/>
+          <w:szCs w:val="24"/>
+        </w:rPr>
+      </w:pPr>
+      <w:r>
+        <w:rPr>
+          <w:b w:val="1"/>
+          <w:sz w:val="24"/>
+          <w:szCs w:val="24"/>
+          <w:rtl w:val="0"/>
+        </w:rPr>
+        <w:t xml:space="preserve">Minutes taker: </w:t>
+      </w:r>
+      <w:r>
+        <w:rPr>
+          <w:color w:val="444444"/>
+          <w:sz w:val="24"/>
+          <w:szCs w:val="24"/>
+          <w:rtl w:val="0"/>
+        </w:rPr>
+        <w:t xml:space="preserve">Samantha Mathis</w:t>
+      </w:r>
+      <w:r>
+        <w:rPr>
+          <w:rtl w:val="0"/>
+        </w:rPr>
+      </w:r>
+    </w:p>
+    <w:p>
+      <w:pPr>
+        <w:rPr>
+          <w:sz w:val="24"/>
+          <w:szCs w:val="24"/>
+        </w:rPr>
+      </w:pPr>
+      <w:r>
+        <w:rPr>
+          <w:b w:val="1"/>
+          <w:sz w:val="24"/>
+          <w:szCs w:val="24"/>
+          <w:rtl w:val="0"/>
+        </w:rPr>
+        <w:t xml:space="preserve">Timekeeper: </w:t>
+      </w:r>
+      <w:r>
+        <w:rPr>
+          <w:color w:val="444444"/>
+          <w:sz w:val="24"/>
+          <w:szCs w:val="24"/>
+          <w:rtl w:val="0"/>
+        </w:rPr>
+        <w:t xml:space="preserve">Samantha Mathis</w:t>
+      </w:r>
+      <w:r>
+        <w:rPr>
+          <w:rtl w:val="0"/>
+        </w:rPr>
+      </w:r>
+    </w:p>
+    <w:p>
+      <w:pPr>
+        <w:rPr>
+          <w:sz w:val="24"/>
+          <w:szCs w:val="24"/>
+        </w:rPr>
+      </w:pPr>
+      <w:r>
+        <w:rPr>
+          <w:b w:val="1"/>
+          <w:sz w:val="24"/>
+          <w:szCs w:val="24"/>
+          <w:rtl w:val="0"/>
+        </w:rPr>
+        <w:t xml:space="preserve">Purpose: </w:t>
+      </w:r>
+      <w:r>
+        <w:rPr>
+          <w:sz w:val="24"/>
+          <w:szCs w:val="24"/>
+          <w:rtl w:val="0"/>
+        </w:rPr>
+        <w:t xml:space="preserve"> Put together slides, record presentation, demo</w:t>
+      </w:r>
+    </w:p>
+    <w:p>
+      <w:pPr>
+        <w:rPr>
+          <w:b w:val="1"/>
+          <w:sz w:val="24"/>
+          <w:szCs w:val="24"/>
+        </w:rPr>
+      </w:pPr>
+      <w:r>
+        <w:rPr>
+          <w:b w:val="1"/>
+          <w:sz w:val="24"/>
+          <w:szCs w:val="24"/>
+          <w:rtl w:val="0"/>
+        </w:rPr>
+        <w:t xml:space="preserve">Agenda:</w:t>
+      </w:r>
+    </w:p>
+    <w:p>
+      <w:pPr>
+        <w:numPr>
+          <w:ilvl w:val="0"/>
+          <w:numId w:val="8"/>
+        </w:numPr>
+        <w:ind w:left="720" w:hanging="360"/>
+        <w:rPr>
+          <w:sz w:val="24"/>
+          <w:szCs w:val="24"/>
+        </w:rPr>
+      </w:pPr>
+      <w:r>
+        <w:rPr>
+          <w:sz w:val="24"/>
+          <w:szCs w:val="24"/>
+          <w:rtl w:val="0"/>
+        </w:rPr>
+        <w:t xml:space="preserve">Go over all the documents</w:t>
+      </w:r>
+    </w:p>
+    <w:p>
+      <w:pPr>
+        <w:numPr>
+          <w:ilvl w:val="0"/>
+          <w:numId w:val="8"/>
+        </w:numPr>
+        <w:ind w:left="720" w:hanging="360"/>
+        <w:rPr>
+          <w:sz w:val="24"/>
+          <w:szCs w:val="24"/>
+        </w:rPr>
+      </w:pPr>
+      <w:r>
+        <w:rPr>
+          <w:sz w:val="24"/>
+          <w:szCs w:val="24"/>
+          <w:rtl w:val="0"/>
+        </w:rPr>
+        <w:t xml:space="preserve">Record demo</w:t>
+      </w:r>
+    </w:p>
+    <w:p>
+      <w:pPr>
+        <w:numPr>
+          <w:ilvl w:val="0"/>
+          <w:numId w:val="8"/>
+        </w:numPr>
+        <w:ind w:left="720" w:hanging="360"/>
+        <w:rPr>
+          <w:sz w:val="24"/>
+          <w:szCs w:val="24"/>
+        </w:rPr>
+      </w:pPr>
+      <w:r>
+        <w:rPr>
+          <w:sz w:val="24"/>
+          <w:szCs w:val="24"/>
+          <w:rtl w:val="0"/>
+        </w:rPr>
+        <w:t xml:space="preserve">Record presentation</w:t>
+      </w:r>
+    </w:p>
+    <w:p>
+      <w:pPr>
+        <w:numPr>
+          <w:ilvl w:val="0"/>
+          <w:numId w:val="8"/>
+        </w:numPr>
+        <w:ind w:left="720" w:hanging="360"/>
+        <w:rPr>
+          <w:sz w:val="24"/>
+          <w:szCs w:val="24"/>
+          <w:u w:val="none"/>
+        </w:rPr>
+      </w:pPr>
+      <w:r>
+        <w:rPr>
+          <w:sz w:val="24"/>
+          <w:szCs w:val="24"/>
+          <w:rtl w:val="0"/>
+        </w:rPr>
+        <w:t xml:space="preserve">Talk about Iteration 3</w:t>
+      </w:r>
+    </w:p>
+    <w:p>
+      <w:pPr>
+        <w:rPr>
+          <w:b w:val="1"/>
+          <w:sz w:val="24"/>
+          <w:szCs w:val="24"/>
+        </w:rPr>
+      </w:pPr>
+      <w:r>
+        <w:rPr>
+          <w:b w:val="1"/>
+          <w:sz w:val="24"/>
+          <w:szCs w:val="24"/>
+          <w:rtl w:val="0"/>
+        </w:rPr>
+        <w:t xml:space="preserve">Discussions:</w:t>
+      </w:r>
+    </w:p>
+    <w:p>
+      <w:pPr>
+        <w:numPr>
+          <w:ilvl w:val="0"/>
+          <w:numId w:val="2"/>
+        </w:numPr>
+        <w:ind w:left="720" w:hanging="360"/>
+        <w:rPr>
+          <w:sz w:val="24"/>
+          <w:szCs w:val="24"/>
+        </w:rPr>
+      </w:pPr>
+      <w:r>
+        <w:rPr>
+          <w:sz w:val="24"/>
+          <w:szCs w:val="24"/>
+          <w:rtl w:val="0"/>
+        </w:rPr>
+        <w:t xml:space="preserve">Discussing feedback from iteration 1</w:t>
+      </w:r>
+    </w:p>
+    <w:p>
+      <w:pPr>
+        <w:numPr>
+          <w:ilvl w:val="0"/>
+          <w:numId w:val="2"/>
+        </w:numPr>
+        <w:ind w:left="720" w:hanging="360"/>
+        <w:rPr>
+          <w:sz w:val="24"/>
+          <w:szCs w:val="24"/>
+          <w:u w:val="none"/>
+        </w:rPr>
+      </w:pPr>
+      <w:r>
+        <w:rPr>
+          <w:sz w:val="24"/>
+          <w:szCs w:val="24"/>
+          <w:rtl w:val="0"/>
+        </w:rPr>
+        <w:t xml:space="preserve">What files we need in git ignore</w:t>
+      </w:r>
+    </w:p>
+    <w:p>
+      <w:pPr>
+        <w:numPr>
+          <w:ilvl w:val="0"/>
+          <w:numId w:val="2"/>
+        </w:numPr>
+        <w:ind w:left="720" w:hanging="360"/>
+        <w:rPr>
+          <w:sz w:val="24"/>
+          <w:szCs w:val="24"/>
+          <w:u w:val="none"/>
+        </w:rPr>
+      </w:pPr>
+      <w:r>
+        <w:rPr>
+          <w:sz w:val="24"/>
+          <w:szCs w:val="24"/>
+          <w:rtl w:val="0"/>
+        </w:rPr>
+        <w:t xml:space="preserve">Finish coding implementation Saturday and documentation Sunday</w:t>
+      </w:r>
+    </w:p>
+    <w:p>
+      <w:pPr>
+        <w:rPr>
+          <w:b w:val="1"/>
+          <w:sz w:val="24"/>
+          <w:szCs w:val="24"/>
+        </w:rPr>
+      </w:pPr>
+      <w:r>
+        <w:rPr>
+          <w:rtl w:val="0"/>
+        </w:rPr>
+      </w:r>
+    </w:p>
+    <w:p>
+      <w:pPr>
+        <w:spacing w:line="240" w:lineRule="auto"/>
+        <w:rPr>
+          <w:b w:val="1"/>
+          <w:sz w:val="24"/>
+          <w:szCs w:val="24"/>
+        </w:rPr>
+      </w:pPr>
+      <w:r>
+        <w:rPr>
+          <w:b w:val="1"/>
+          <w:sz w:val="24"/>
+          <w:szCs w:val="24"/>
+          <w:rtl w:val="0"/>
+        </w:rPr>
+        <w:t xml:space="preserve">Key Decisions:</w:t>
+      </w:r>
+    </w:p>
+    <w:p>
+      <w:pPr>
+        <w:numPr>
+          <w:ilvl w:val="0"/>
+          <w:numId w:val="9"/>
+        </w:numPr>
+        <w:spacing w:line="240" w:lineRule="auto"/>
+        <w:ind w:left="720" w:hanging="360"/>
+        <w:rPr>
+          <w:sz w:val="24"/>
+          <w:szCs w:val="24"/>
+        </w:rPr>
+      </w:pPr>
+      <w:r>
+        <w:rPr>
+          <w:sz w:val="24"/>
+          <w:szCs w:val="24"/>
+          <w:rtl w:val="0"/>
+        </w:rPr>
+        <w:t xml:space="preserve">Remove user type</w:t>
+      </w:r>
+    </w:p>
+    <w:p>
+      <w:pPr>
+        <w:numPr>
+          <w:ilvl w:val="0"/>
+          <w:numId w:val="9"/>
+        </w:numPr>
+        <w:spacing w:line="240" w:lineRule="auto"/>
+        <w:ind w:left="720" w:hanging="360"/>
+        <w:rPr>
+          <w:sz w:val="24"/>
+          <w:szCs w:val="24"/>
+          <w:u w:val="none"/>
+        </w:rPr>
+      </w:pPr>
+      <w:r>
+        <w:rPr>
+          <w:sz w:val="24"/>
+          <w:szCs w:val="24"/>
+          <w:rtl w:val="0"/>
+        </w:rPr>
+        <w:t xml:space="preserve">No need to send email after payment</w:t>
+      </w:r>
+    </w:p>
+    <w:p>
+      <w:pPr>
+        <w:numPr>
+          <w:ilvl w:val="0"/>
+          <w:numId w:val="9"/>
+        </w:numPr>
+        <w:spacing w:line="240" w:lineRule="auto"/>
+        <w:ind w:left="720" w:hanging="360"/>
+        <w:rPr>
+          <w:sz w:val="24"/>
+          <w:szCs w:val="24"/>
+          <w:u w:val="none"/>
+        </w:rPr>
+      </w:pPr>
+      <w:r>
+        <w:rPr>
+          <w:sz w:val="24"/>
+          <w:szCs w:val="24"/>
+          <w:rtl w:val="0"/>
+        </w:rPr>
+        <w:t xml:space="preserve">2pm EST Saturday meeting</w:t>
+      </w:r>
+    </w:p>
+    <w:p>
+      <w:pPr>
+        <w:numPr>
+          <w:ilvl w:val="0"/>
+          <w:numId w:val="9"/>
+        </w:numPr>
+        <w:spacing w:line="240" w:lineRule="auto"/>
+        <w:ind w:left="720" w:hanging="360"/>
+        <w:rPr>
+          <w:sz w:val="24"/>
+          <w:szCs w:val="24"/>
+          <w:u w:val="none"/>
+        </w:rPr>
+      </w:pPr>
+      <w:r>
+        <w:rPr>
+          <w:sz w:val="24"/>
+          <w:szCs w:val="24"/>
+          <w:rtl w:val="0"/>
+        </w:rPr>
+        <w:t xml:space="preserve">7pm EST Sunday meeting</w:t>
+      </w:r>
+    </w:p>
+    <w:p>
+      <w:pPr>
+        <w:spacing w:line="240" w:lineRule="auto"/>
+        <w:rPr>
+          <w:sz w:val="24"/>
+          <w:szCs w:val="24"/>
+        </w:rPr>
+      </w:pPr>
+      <w:r>
+        <w:rPr>
+          <w:rtl w:val="0"/>
+        </w:rPr>
+      </w:r>
+    </w:p>
+    <w:p>
+      <w:pPr>
+        <w:rPr>
+          <w:b w:val="1"/>
+          <w:sz w:val="24"/>
+          <w:szCs w:val="24"/>
+        </w:rPr>
+      </w:pPr>
+      <w:r>
+        <w:rPr>
+          <w:b w:val="1"/>
+          <w:sz w:val="24"/>
+          <w:szCs w:val="24"/>
+          <w:rtl w:val="0"/>
+        </w:rPr>
+        <w:t xml:space="preserve">Action Items:</w:t>
+      </w:r>
+    </w:p>
+    <w:p>
+      <w:pPr>
+        <w:numPr>
+          <w:ilvl w:val="0"/>
+          <w:numId w:val="5"/>
+        </w:numPr>
+        <w:spacing w:line="240" w:lineRule="auto"/>
+        <w:ind w:left="720" w:hanging="360"/>
+        <w:rPr>
+          <w:sz w:val="24"/>
+          <w:szCs w:val="24"/>
+        </w:rPr>
+      </w:pPr>
+      <w:r>
+        <w:rPr>
+          <w:sz w:val="24"/>
+          <w:szCs w:val="24"/>
+          <w:rtl w:val="0"/>
+        </w:rPr>
+        <w:t xml:space="preserve">Everyone: Send Saahil a picture and a fun fact</w:t>
+      </w:r>
+    </w:p>
+    <w:p>
+      <w:pPr>
+        <w:numPr>
+          <w:ilvl w:val="0"/>
+          <w:numId w:val="5"/>
+        </w:numPr>
+        <w:spacing w:line="240" w:lineRule="auto"/>
+        <w:ind w:left="720" w:hanging="360"/>
+        <w:rPr>
+          <w:sz w:val="24"/>
+          <w:szCs w:val="24"/>
+          <w:u w:val="none"/>
+        </w:rPr>
+      </w:pPr>
+      <w:r>
+        <w:rPr>
+          <w:sz w:val="24"/>
+          <w:szCs w:val="24"/>
+          <w:rtl w:val="0"/>
+        </w:rPr>
+        <w:t xml:space="preserve">Ahnaf, Saahil, Laz - remove user type</w:t>
+      </w:r>
+    </w:p>
+    <w:p>
+      <w:pPr>
+        <w:numPr>
+          <w:ilvl w:val="0"/>
+          <w:numId w:val="5"/>
+        </w:numPr>
+        <w:spacing w:line="240" w:lineRule="auto"/>
+        <w:ind w:left="720" w:hanging="360"/>
+        <w:rPr>
+          <w:sz w:val="24"/>
+          <w:szCs w:val="24"/>
+          <w:u w:val="none"/>
+        </w:rPr>
+      </w:pPr>
+      <w:r>
+        <w:rPr>
+          <w:sz w:val="24"/>
+          <w:szCs w:val="24"/>
+          <w:rtl w:val="0"/>
+        </w:rPr>
+        <w:t xml:space="preserve">Samantha - fix styling</w:t>
+      </w:r>
+    </w:p>
+    <w:p>
+      <w:pPr>
+        <w:numPr>
+          <w:ilvl w:val="0"/>
+          <w:numId w:val="5"/>
+        </w:numPr>
+        <w:spacing w:line="240" w:lineRule="auto"/>
+        <w:ind w:left="720" w:hanging="360"/>
+        <w:rPr>
+          <w:sz w:val="24"/>
+          <w:szCs w:val="24"/>
+          <w:u w:val="none"/>
+        </w:rPr>
+      </w:pPr>
+      <w:r>
+        <w:rPr>
+          <w:sz w:val="24"/>
+          <w:szCs w:val="24"/>
+          <w:rtl w:val="0"/>
+        </w:rPr>
+        <w:t xml:space="preserve">Jay and Shajee update profile page with items</w:t>
+      </w:r>
+    </w:p>
+    <w:p>
+      <w:pPr>
+        <w:numPr>
+          <w:ilvl w:val="0"/>
+          <w:numId w:val="5"/>
+        </w:numPr>
+        <w:spacing w:line="240" w:lineRule="auto"/>
+        <w:ind w:left="720" w:hanging="360"/>
+        <w:rPr>
+          <w:sz w:val="24"/>
+          <w:szCs w:val="24"/>
+          <w:u w:val="none"/>
+        </w:rPr>
+      </w:pPr>
+      <w:r>
+        <w:rPr>
+          <w:sz w:val="24"/>
+          <w:szCs w:val="24"/>
+          <w:rtl w:val="0"/>
+        </w:rPr>
+        <w:t xml:space="preserve">Laz - write comments</w:t>
+      </w:r>
+    </w:p>
+    <w:p>
+      <w:pPr>
+        <w:numPr>
+          <w:ilvl w:val="0"/>
+          <w:numId w:val="5"/>
+        </w:numPr>
+        <w:spacing w:line="240" w:lineRule="auto"/>
+        <w:ind w:left="720" w:hanging="360"/>
+        <w:rPr>
+          <w:sz w:val="24"/>
+          <w:szCs w:val="24"/>
+          <w:u w:val="none"/>
+        </w:rPr>
+      </w:pPr>
+      <w:r>
+        <w:rPr>
+          <w:sz w:val="24"/>
+          <w:szCs w:val="24"/>
+          <w:rtl w:val="0"/>
+        </w:rPr>
+        <w:t xml:space="preserve">Ahnaf - Write logout page</w:t>
+      </w:r>
+    </w:p>
+    <w:p>
+      <w:pPr>
+        <w:numPr>
+          <w:ilvl w:val="0"/>
+          <w:numId w:val="5"/>
+        </w:numPr>
+        <w:spacing w:line="240" w:lineRule="auto"/>
+        <w:ind w:left="720" w:hanging="360"/>
+        <w:rPr>
+          <w:sz w:val="24"/>
+          <w:szCs w:val="24"/>
+          <w:u w:val="none"/>
+        </w:rPr>
+      </w:pPr>
+      <w:r>
+        <w:rPr>
+          <w:sz w:val="24"/>
+          <w:szCs w:val="24"/>
+          <w:rtl w:val="0"/>
+        </w:rPr>
+        <w:t xml:space="preserve">Saahil - Work on Google</w:t>
+      </w:r>
+    </w:p>
+    <w:p>
+      <w:pPr>
+        <w:spacing w:line="240" w:lineRule="auto"/>
+        <w:rPr>
+          <w:sz w:val="24"/>
+          <w:szCs w:val="24"/>
+        </w:rPr>
+      </w:pPr>
+      <w:r>
+        <w:rPr>
+          <w:rtl w:val="0"/>
+        </w:rPr>
+      </w:r>
+    </w:p>
+    <w:p>
+      <w:pPr>
+        <w:keepNext w:val="0"/>
+        <w:keepLines w:val="0"/>
+        <w:pageBreakBefore w:val="0"/>
+        <w:widowControl w:val="0"/>
+        <w:pBdr>
+          <w:top w:space="0" w:sz="0" w:val="nil"/>
+          <w:left w:space="0" w:sz="0" w:val="nil"/>
+          <w:bottom w:space="0" w:sz="0" w:val="nil"/>
+          <w:right w:space="0" w:sz="0" w:val="nil"/>
+          <w:between w:space="0" w:sz="0" w:val="nil"/>
+        </w:pBdr>
+        <w:shd w:fill="auto" w:val="clear"/>
+        <w:rPr>
+          <w:sz w:val="24"/>
+          <w:szCs w:val="24"/>
+          <w:u w:val="single"/>
+        </w:rPr>
+      </w:pPr>
+      <w:r>
+        <w:rPr>
+          <w:rtl w:val="0"/>
+        </w:rPr>
+      </w:r>
+    </w:p>
+    <w:p>
+      <w:pPr>
+        <w:keepNext w:val="0"/>
+        <w:keepLines w:val="0"/>
+        <w:pageBreakBefore w:val="0"/>
+        <w:widowControl w:val="0"/>
+        <w:pBdr>
+          <w:top w:space="0" w:sz="0" w:val="nil"/>
+          <w:left w:space="0" w:sz="0" w:val="nil"/>
+          <w:bottom w:space="0" w:sz="0" w:val="nil"/>
+          <w:right w:space="0" w:sz="0" w:val="nil"/>
+          <w:between w:space="0" w:sz="0" w:val="nil"/>
+        </w:pBdr>
+        <w:shd w:fill="auto" w:val="clear"/>
+        <w:rPr>
+          <w:sz w:val="24"/>
+          <w:szCs w:val="24"/>
+          <w:u w:val="single"/>
+        </w:rPr>
+      </w:pPr>
+      <w:r>
+        <w:rPr>
+          <w:rtl w:val="0"/>
+        </w:rPr>
+      </w:r>
+    </w:p>
+    <w:p>
+      <w:pPr>
+        <w:jc w:val="center"/>
+        <w:rPr>
+          <w:b w:val="1"/>
+          <w:sz w:val="24"/>
+          <w:szCs w:val="24"/>
+          <w:u w:val="single"/>
+        </w:rPr>
+      </w:pPr>
+      <w:r>
+        <w:rPr>
+          <w:b w:val="1"/>
+          <w:sz w:val="24"/>
+          <w:szCs w:val="24"/>
+          <w:u w:val="single"/>
+          <w:rtl w:val="0"/>
+        </w:rPr>
+        <w:t xml:space="preserve">Meeting 11</w:t>
+      </w:r>
+    </w:p>
+    <w:p>
+      <w:pPr>
+        <w:rPr>
+          <w:sz w:val="24"/>
+          <w:szCs w:val="24"/>
+        </w:rPr>
+      </w:pPr>
+      <w:r>
+        <w:rPr>
+          <w:b w:val="1"/>
+          <w:sz w:val="24"/>
+          <w:szCs w:val="24"/>
+          <w:rtl w:val="0"/>
+        </w:rPr>
+        <w:t xml:space="preserve">Date and Time:</w:t>
+      </w:r>
+      <w:r>
+        <w:rPr>
+          <w:sz w:val="24"/>
+          <w:szCs w:val="24"/>
+          <w:rtl w:val="0"/>
+        </w:rPr>
+        <w:t xml:space="preserve">  10/02/2023  9pm EST</w:t>
+      </w:r>
+    </w:p>
+    <w:p>
+      <w:pPr>
+        <w:rPr>
+          <w:sz w:val="24"/>
+          <w:szCs w:val="24"/>
+        </w:rPr>
+      </w:pPr>
+      <w:r>
+        <w:rPr>
+          <w:b w:val="1"/>
+          <w:sz w:val="24"/>
+          <w:szCs w:val="24"/>
+          <w:rtl w:val="0"/>
+        </w:rPr>
+        <w:t xml:space="preserve">Length: </w:t>
+      </w:r>
+      <w:r>
+        <w:rPr>
+          <w:sz w:val="24"/>
+          <w:szCs w:val="24"/>
+          <w:rtl w:val="0"/>
+        </w:rPr>
+        <w:t xml:space="preserve">45mins</w:t>
+      </w:r>
+    </w:p>
+    <w:p>
+      <w:pPr>
+        <w:rPr>
+          <w:sz w:val="24"/>
+          <w:szCs w:val="24"/>
+        </w:rPr>
+      </w:pPr>
+      <w:r>
+        <w:rPr>
+          <w:b w:val="1"/>
+          <w:sz w:val="24"/>
+          <w:szCs w:val="24"/>
+          <w:rtl w:val="0"/>
+        </w:rPr>
+        <w:t xml:space="preserve">Link: </w:t>
+      </w:r>
+      <w:r>
+        <w:rPr>
+          <w:sz w:val="24"/>
+          <w:szCs w:val="24"/>
+          <w:rtl w:val="0"/>
+        </w:rPr>
+        <w:t xml:space="preserve">https://bostonu.zoom.us/rec/share/d0CsudCQzRd6U5TBjyxPBF2HCBwDKXBCVuRgFHQHyHUWcneTzZKAnr-epYI1aiXY.CPO_6CB6jHJJcTZ3?startTime=1696295091000</w:t>
+      </w:r>
+    </w:p>
+    <w:p>
+      <w:pPr>
+        <w:rPr>
+          <w:sz w:val="24"/>
+          <w:szCs w:val="24"/>
+        </w:rPr>
+      </w:pPr>
+      <w:r>
+        <w:rPr>
+          <w:sz w:val="24"/>
+          <w:szCs w:val="24"/>
+          <w:rtl w:val="0"/>
+        </w:rPr>
+        <w:t xml:space="preserve">Passcode: 92%6m5iq</w:t>
+      </w:r>
+    </w:p>
+    <w:p>
+      <w:pPr>
+        <w:rPr>
+          <w:sz w:val="24"/>
+          <w:szCs w:val="24"/>
+        </w:rPr>
+      </w:pPr>
+      <w:r>
+        <w:rPr>
+          <w:b w:val="1"/>
+          <w:sz w:val="24"/>
+          <w:szCs w:val="24"/>
+          <w:rtl w:val="0"/>
+        </w:rPr>
+        <w:t xml:space="preserve">Place</w:t>
+      </w:r>
+      <w:r>
+        <w:rPr>
+          <w:sz w:val="24"/>
+          <w:szCs w:val="24"/>
+          <w:rtl w:val="0"/>
+        </w:rPr>
+        <w:t xml:space="preserve">: Group Zoom Call</w:t>
+      </w:r>
+    </w:p>
+    <w:p>
+      <w:pPr>
+        <w:rPr>
+          <w:sz w:val="24"/>
+          <w:szCs w:val="24"/>
+        </w:rPr>
+      </w:pPr>
+      <w:r>
+        <w:rPr>
+          <w:b w:val="1"/>
+          <w:sz w:val="24"/>
+          <w:szCs w:val="24"/>
+          <w:rtl w:val="0"/>
+        </w:rPr>
+        <w:t xml:space="preserve">Participants:</w:t>
+      </w:r>
+      <w:r>
+        <w:rPr>
+          <w:sz w:val="24"/>
+          <w:szCs w:val="24"/>
+          <w:rtl w:val="0"/>
+        </w:rPr>
+        <w:t xml:space="preserve"> </w:t>
+      </w:r>
+    </w:p>
+    <w:p>
+      <w:pPr>
+        <w:spacing w:line="240" w:lineRule="auto"/>
+        <w:rPr>
+          <w:color w:val="444444"/>
+          <w:sz w:val="24"/>
+          <w:szCs w:val="24"/>
+        </w:rPr>
+      </w:pPr>
+      <w:r>
+        <w:rPr>
+          <w:color w:val="444444"/>
+          <w:sz w:val="24"/>
+          <w:szCs w:val="24"/>
+          <w:rtl w:val="0"/>
+        </w:rPr>
+        <w:t xml:space="preserve">Samantha Mathis</w:t>
+      </w:r>
+    </w:p>
+    <w:p>
+      <w:pPr>
+        <w:pBdr>
+          <w:top w:color="auto" w:space="0" w:sz="0" w:val="none"/>
+          <w:left w:color="auto" w:space="0" w:sz="0" w:val="none"/>
+          <w:bottom w:color="auto" w:space="0" w:sz="0" w:val="none"/>
+          <w:right w:color="auto" w:space="0" w:sz="0" w:val="none"/>
+          <w:between w:color="auto" w:space="0" w:sz="0" w:val="none"/>
+        </w:pBdr>
+        <w:spacing w:line="240" w:lineRule="auto"/>
+        <w:rPr>
+          <w:color w:val="444444"/>
+          <w:sz w:val="24"/>
+          <w:szCs w:val="24"/>
+        </w:rPr>
+      </w:pPr>
+      <w:r>
+        <w:rPr>
+          <w:color w:val="444444"/>
+          <w:sz w:val="24"/>
+          <w:szCs w:val="24"/>
+          <w:rtl w:val="0"/>
+        </w:rPr>
+        <w:t xml:space="preserve">Lazaro Perez</w:t>
+      </w:r>
+    </w:p>
+    <w:p>
+      <w:pPr>
+        <w:pBdr>
+          <w:top w:color="auto" w:space="0" w:sz="0" w:val="none"/>
+          <w:left w:color="auto" w:space="0" w:sz="0" w:val="none"/>
+          <w:bottom w:color="auto" w:space="0" w:sz="0" w:val="none"/>
+          <w:right w:color="auto" w:space="0" w:sz="0" w:val="none"/>
+          <w:between w:color="auto" w:space="0" w:sz="0" w:val="none"/>
+        </w:pBdr>
+        <w:spacing w:line="240" w:lineRule="auto"/>
+        <w:rPr>
+          <w:color w:val="444444"/>
+          <w:sz w:val="24"/>
+          <w:szCs w:val="24"/>
+        </w:rPr>
+      </w:pPr>
+      <w:r>
+        <w:rPr>
+          <w:color w:val="444444"/>
+          <w:sz w:val="24"/>
+          <w:szCs w:val="24"/>
+          <w:rtl w:val="0"/>
+        </w:rPr>
+        <w:t xml:space="preserve">Jian Song</w:t>
+      </w:r>
+    </w:p>
+    <w:p>
+      <w:pPr>
+        <w:pBdr>
+          <w:top w:color="auto" w:space="0" w:sz="0" w:val="none"/>
+          <w:left w:color="auto" w:space="0" w:sz="0" w:val="none"/>
+          <w:bottom w:color="auto" w:space="0" w:sz="0" w:val="none"/>
+          <w:right w:color="auto" w:space="0" w:sz="0" w:val="none"/>
+          <w:between w:color="auto" w:space="0" w:sz="0" w:val="none"/>
+        </w:pBdr>
+        <w:spacing w:line="240" w:lineRule="auto"/>
+        <w:rPr>
+          <w:color w:val="444444"/>
+          <w:sz w:val="24"/>
+          <w:szCs w:val="24"/>
+        </w:rPr>
+      </w:pPr>
+      <w:r>
+        <w:rPr>
+          <w:color w:val="444444"/>
+          <w:sz w:val="24"/>
+          <w:szCs w:val="24"/>
+          <w:rtl w:val="0"/>
+        </w:rPr>
+        <w:t xml:space="preserve">Ahnaf Tajwar</w:t>
+      </w:r>
+    </w:p>
+    <w:p>
+      <w:pPr>
+        <w:pBdr>
+          <w:top w:color="auto" w:space="0" w:sz="0" w:val="none"/>
+          <w:left w:color="auto" w:space="0" w:sz="0" w:val="none"/>
+          <w:bottom w:color="auto" w:space="0" w:sz="0" w:val="none"/>
+          <w:right w:color="auto" w:space="0" w:sz="0" w:val="none"/>
+          <w:between w:color="auto" w:space="0" w:sz="0" w:val="none"/>
+        </w:pBdr>
+        <w:spacing w:line="240" w:lineRule="auto"/>
+        <w:rPr>
+          <w:color w:val="444444"/>
+          <w:sz w:val="24"/>
+          <w:szCs w:val="24"/>
+        </w:rPr>
+      </w:pPr>
+      <w:r>
+        <w:rPr>
+          <w:color w:val="444444"/>
+          <w:sz w:val="24"/>
+          <w:szCs w:val="24"/>
+          <w:rtl w:val="0"/>
+        </w:rPr>
+        <w:t xml:space="preserve">Saahil Vashishta</w:t>
+      </w:r>
+    </w:p>
+    <w:p>
+      <w:pPr>
+        <w:pBdr>
+          <w:top w:color="auto" w:space="0" w:sz="0" w:val="none"/>
+          <w:left w:color="auto" w:space="0" w:sz="0" w:val="none"/>
+          <w:bottom w:color="auto" w:space="0" w:sz="0" w:val="none"/>
+          <w:right w:color="auto" w:space="0" w:sz="0" w:val="none"/>
+          <w:between w:color="auto" w:space="0" w:sz="0" w:val="none"/>
+        </w:pBdr>
+        <w:spacing w:line="240" w:lineRule="auto"/>
+        <w:rPr>
+          <w:color w:val="444444"/>
+          <w:sz w:val="24"/>
+          <w:szCs w:val="24"/>
+        </w:rPr>
+      </w:pPr>
+      <w:r>
+        <w:rPr>
+          <w:color w:val="444444"/>
+          <w:sz w:val="24"/>
+          <w:szCs w:val="24"/>
+          <w:rtl w:val="0"/>
+        </w:rPr>
+        <w:t xml:space="preserve">Shajee ur-Rehman</w:t>
+      </w:r>
+    </w:p>
+    <w:p>
+      <w:pPr>
+        <w:rPr>
+          <w:sz w:val="24"/>
+          <w:szCs w:val="24"/>
+        </w:rPr>
+      </w:pPr>
+      <w:r>
+        <w:rPr>
+          <w:b w:val="1"/>
+          <w:sz w:val="24"/>
+          <w:szCs w:val="24"/>
+          <w:rtl w:val="0"/>
+        </w:rPr>
+        <w:t xml:space="preserve">Minutes taker: </w:t>
+      </w:r>
+      <w:r>
+        <w:rPr>
+          <w:color w:val="444444"/>
+          <w:sz w:val="24"/>
+          <w:szCs w:val="24"/>
+          <w:rtl w:val="0"/>
+        </w:rPr>
+        <w:t xml:space="preserve">Lazaro Perez</w:t>
+      </w:r>
+      <w:r>
+        <w:rPr>
+          <w:rtl w:val="0"/>
+        </w:rPr>
+      </w:r>
+    </w:p>
+    <w:p>
+      <w:pPr>
+        <w:rPr>
+          <w:sz w:val="24"/>
+          <w:szCs w:val="24"/>
+        </w:rPr>
+      </w:pPr>
+      <w:r>
+        <w:rPr>
+          <w:b w:val="1"/>
+          <w:sz w:val="24"/>
+          <w:szCs w:val="24"/>
+          <w:rtl w:val="0"/>
+        </w:rPr>
+        <w:t xml:space="preserve">Timekeeper: </w:t>
+      </w:r>
+      <w:r>
+        <w:rPr>
+          <w:color w:val="444444"/>
+          <w:sz w:val="24"/>
+          <w:szCs w:val="24"/>
+          <w:rtl w:val="0"/>
+        </w:rPr>
+        <w:t xml:space="preserve">Lazaro Perez</w:t>
+      </w:r>
+      <w:r>
+        <w:rPr>
+          <w:rtl w:val="0"/>
+        </w:rPr>
+      </w:r>
+    </w:p>
+    <w:p>
+      <w:pPr>
+        <w:rPr>
+          <w:sz w:val="24"/>
+          <w:szCs w:val="24"/>
+        </w:rPr>
+      </w:pPr>
+      <w:r>
+        <w:rPr>
+          <w:b w:val="1"/>
+          <w:sz w:val="24"/>
+          <w:szCs w:val="24"/>
+          <w:rtl w:val="0"/>
+        </w:rPr>
+        <w:t xml:space="preserve">Purpose: </w:t>
+      </w:r>
+      <w:r>
+        <w:rPr>
+          <w:sz w:val="24"/>
+          <w:szCs w:val="24"/>
+          <w:rtl w:val="0"/>
+        </w:rPr>
+        <w:t xml:space="preserve"> Catching up to see where we all are on our code, and documents.</w:t>
+      </w:r>
+    </w:p>
+    <w:p>
+      <w:pPr>
+        <w:rPr>
+          <w:b w:val="1"/>
+          <w:sz w:val="24"/>
+          <w:szCs w:val="24"/>
+        </w:rPr>
+      </w:pPr>
+      <w:r>
+        <w:rPr>
+          <w:b w:val="1"/>
+          <w:sz w:val="24"/>
+          <w:szCs w:val="24"/>
+          <w:rtl w:val="0"/>
+        </w:rPr>
+        <w:t xml:space="preserve">Agenda:</w:t>
+      </w:r>
+    </w:p>
+    <w:p>
+      <w:pPr>
+        <w:numPr>
+          <w:ilvl w:val="0"/>
+          <w:numId w:val="8"/>
+        </w:numPr>
+        <w:ind w:left="720" w:hanging="360"/>
+        <w:rPr>
+          <w:sz w:val="24"/>
+          <w:szCs w:val="24"/>
+        </w:rPr>
+      </w:pPr>
+      <w:r>
+        <w:rPr>
+          <w:sz w:val="24"/>
+          <w:szCs w:val="24"/>
+          <w:rtl w:val="0"/>
+        </w:rPr>
+        <w:t xml:space="preserve">To ensure everyone has their code in order and what they want to implement for Iteration 2</w:t>
+      </w:r>
+    </w:p>
+    <w:p>
+      <w:pPr>
+        <w:numPr>
+          <w:ilvl w:val="0"/>
+          <w:numId w:val="8"/>
+        </w:numPr>
+        <w:ind w:left="720" w:hanging="360"/>
+        <w:rPr>
+          <w:sz w:val="24"/>
+          <w:szCs w:val="24"/>
+          <w:u w:val="none"/>
+        </w:rPr>
+      </w:pPr>
+      <w:r>
+        <w:rPr>
+          <w:sz w:val="24"/>
+          <w:szCs w:val="24"/>
+          <w:rtl w:val="0"/>
+        </w:rPr>
+        <w:t xml:space="preserve">Discussing updating the documents for the project as well.</w:t>
+      </w:r>
+    </w:p>
+    <w:p>
+      <w:pPr>
+        <w:numPr>
+          <w:ilvl w:val="0"/>
+          <w:numId w:val="8"/>
+        </w:numPr>
+        <w:ind w:left="720" w:hanging="360"/>
+        <w:rPr>
+          <w:sz w:val="24"/>
+          <w:szCs w:val="24"/>
+          <w:u w:val="none"/>
+        </w:rPr>
+      </w:pPr>
+      <w:r>
+        <w:rPr>
+          <w:sz w:val="24"/>
+          <w:szCs w:val="24"/>
+          <w:rtl w:val="0"/>
+        </w:rPr>
+        <w:t xml:space="preserve">How we are handling profile pages and functionalities for switching between accounts.</w:t>
+      </w:r>
+    </w:p>
+    <w:p>
+      <w:pPr>
+        <w:rPr>
+          <w:b w:val="1"/>
+          <w:sz w:val="24"/>
+          <w:szCs w:val="24"/>
+        </w:rPr>
+      </w:pPr>
+      <w:r>
+        <w:rPr>
+          <w:b w:val="1"/>
+          <w:sz w:val="24"/>
+          <w:szCs w:val="24"/>
+          <w:rtl w:val="0"/>
+        </w:rPr>
+        <w:t xml:space="preserve">Discussions:</w:t>
+      </w:r>
+    </w:p>
+    <w:p>
+      <w:pPr>
+        <w:numPr>
+          <w:ilvl w:val="0"/>
+          <w:numId w:val="2"/>
+        </w:numPr>
+        <w:ind w:left="720" w:hanging="360"/>
+        <w:rPr>
+          <w:sz w:val="24"/>
+          <w:szCs w:val="24"/>
+        </w:rPr>
+      </w:pPr>
+      <w:r>
+        <w:rPr>
+          <w:sz w:val="24"/>
+          <w:szCs w:val="24"/>
+          <w:rtl w:val="0"/>
+        </w:rPr>
+        <w:t xml:space="preserve">Discussing users that login, are they able to have privileges for both types of users.</w:t>
+      </w:r>
+    </w:p>
+    <w:p>
+      <w:pPr>
+        <w:numPr>
+          <w:ilvl w:val="0"/>
+          <w:numId w:val="2"/>
+        </w:numPr>
+        <w:ind w:left="720" w:hanging="360"/>
+        <w:rPr>
+          <w:sz w:val="24"/>
+          <w:szCs w:val="24"/>
+          <w:u w:val="none"/>
+        </w:rPr>
+      </w:pPr>
+      <w:r>
+        <w:rPr>
+          <w:sz w:val="24"/>
+          <w:szCs w:val="24"/>
+          <w:rtl w:val="0"/>
+        </w:rPr>
+        <w:t xml:space="preserve">How are we handling a user that wants to change being a host to a user.</w:t>
+      </w:r>
+    </w:p>
+    <w:p>
+      <w:pPr>
+        <w:numPr>
+          <w:ilvl w:val="0"/>
+          <w:numId w:val="2"/>
+        </w:numPr>
+        <w:ind w:left="720" w:hanging="360"/>
+        <w:rPr>
+          <w:sz w:val="24"/>
+          <w:szCs w:val="24"/>
+          <w:u w:val="none"/>
+        </w:rPr>
+      </w:pPr>
+      <w:r>
+        <w:rPr>
+          <w:sz w:val="24"/>
+          <w:szCs w:val="24"/>
+          <w:rtl w:val="0"/>
+        </w:rPr>
+        <w:t xml:space="preserve">How are we handling login in again as another user but signing in as the previous account that was. </w:t>
+      </w:r>
+    </w:p>
+    <w:p>
+      <w:pPr>
+        <w:numPr>
+          <w:ilvl w:val="0"/>
+          <w:numId w:val="2"/>
+        </w:numPr>
+        <w:ind w:left="720" w:hanging="360"/>
+        <w:rPr>
+          <w:sz w:val="24"/>
+          <w:szCs w:val="24"/>
+          <w:u w:val="none"/>
+        </w:rPr>
+      </w:pPr>
+      <w:r>
+        <w:rPr>
+          <w:sz w:val="24"/>
+          <w:szCs w:val="24"/>
+          <w:rtl w:val="0"/>
+        </w:rPr>
+        <w:t xml:space="preserve">Needing to handle login duplications and logout.</w:t>
+      </w:r>
+    </w:p>
+    <w:p>
+      <w:pPr>
+        <w:numPr>
+          <w:ilvl w:val="0"/>
+          <w:numId w:val="2"/>
+        </w:numPr>
+        <w:ind w:left="720" w:hanging="360"/>
+        <w:rPr>
+          <w:sz w:val="24"/>
+          <w:szCs w:val="24"/>
+          <w:u w:val="none"/>
+        </w:rPr>
+      </w:pPr>
+      <w:r>
+        <w:rPr>
+          <w:sz w:val="24"/>
+          <w:szCs w:val="24"/>
+          <w:rtl w:val="0"/>
+        </w:rPr>
+        <w:t xml:space="preserve">How to connect the application with each component for navigating the page.</w:t>
+      </w:r>
+    </w:p>
+    <w:p>
+      <w:pPr>
+        <w:rPr>
+          <w:b w:val="1"/>
+          <w:sz w:val="24"/>
+          <w:szCs w:val="24"/>
+        </w:rPr>
+      </w:pPr>
+      <w:r>
+        <w:rPr>
+          <w:rtl w:val="0"/>
+        </w:rPr>
+      </w:r>
+    </w:p>
+    <w:p>
+      <w:pPr>
+        <w:spacing w:line="240" w:lineRule="auto"/>
+        <w:rPr>
+          <w:b w:val="1"/>
+          <w:sz w:val="24"/>
+          <w:szCs w:val="24"/>
+        </w:rPr>
+      </w:pPr>
+      <w:r>
+        <w:rPr>
+          <w:b w:val="1"/>
+          <w:sz w:val="24"/>
+          <w:szCs w:val="24"/>
+          <w:rtl w:val="0"/>
+        </w:rPr>
+        <w:t xml:space="preserve">Key Decisions:</w:t>
+      </w:r>
+    </w:p>
+    <w:p>
+      <w:pPr>
+        <w:numPr>
+          <w:ilvl w:val="0"/>
+          <w:numId w:val="9"/>
+        </w:numPr>
+        <w:spacing w:line="240" w:lineRule="auto"/>
+        <w:ind w:left="720" w:hanging="360"/>
+        <w:rPr>
+          <w:sz w:val="24"/>
+          <w:szCs w:val="24"/>
+        </w:rPr>
+      </w:pPr>
+      <w:r>
+        <w:rPr>
+          <w:sz w:val="24"/>
+          <w:szCs w:val="24"/>
+          <w:rtl w:val="0"/>
+        </w:rPr>
+        <w:t xml:space="preserve">Next Meeting for next Monday</w:t>
+      </w:r>
+    </w:p>
+    <w:p>
+      <w:pPr>
+        <w:numPr>
+          <w:ilvl w:val="0"/>
+          <w:numId w:val="9"/>
+        </w:numPr>
+        <w:spacing w:line="240" w:lineRule="auto"/>
+        <w:ind w:left="720" w:hanging="360"/>
+        <w:rPr>
+          <w:sz w:val="24"/>
+          <w:szCs w:val="24"/>
+          <w:u w:val="none"/>
+        </w:rPr>
+      </w:pPr>
+      <w:r>
+        <w:rPr>
+          <w:sz w:val="24"/>
+          <w:szCs w:val="24"/>
+          <w:rtl w:val="0"/>
+        </w:rPr>
+        <w:t xml:space="preserve">Will have Ad - Hoc Meetings to integrate our application.</w:t>
+      </w:r>
+    </w:p>
+    <w:p>
+      <w:pPr>
+        <w:spacing w:line="240" w:lineRule="auto"/>
+        <w:rPr>
+          <w:sz w:val="24"/>
+          <w:szCs w:val="24"/>
+        </w:rPr>
+      </w:pPr>
+      <w:r>
+        <w:rPr>
+          <w:rtl w:val="0"/>
+        </w:rPr>
+      </w:r>
+    </w:p>
+    <w:p>
+      <w:pPr>
+        <w:rPr>
+          <w:b w:val="1"/>
+          <w:sz w:val="24"/>
+          <w:szCs w:val="24"/>
+        </w:rPr>
+      </w:pPr>
+      <w:r>
+        <w:rPr>
+          <w:b w:val="1"/>
+          <w:sz w:val="24"/>
+          <w:szCs w:val="24"/>
+          <w:rtl w:val="0"/>
+        </w:rPr>
+        <w:t xml:space="preserve">Action Items:</w:t>
+      </w:r>
+    </w:p>
+    <w:p>
+      <w:pPr>
+        <w:numPr>
+          <w:ilvl w:val="0"/>
+          <w:numId w:val="5"/>
+        </w:numPr>
+        <w:spacing w:line="240" w:lineRule="auto"/>
+        <w:ind w:left="720" w:hanging="360"/>
+        <w:rPr>
+          <w:sz w:val="24"/>
+          <w:szCs w:val="24"/>
+        </w:rPr>
+      </w:pPr>
+      <w:r>
+        <w:rPr>
+          <w:sz w:val="24"/>
+          <w:szCs w:val="24"/>
+          <w:rtl w:val="0"/>
+        </w:rPr>
+        <w:t xml:space="preserve">Update JIRA</w:t>
+      </w:r>
+    </w:p>
+    <w:p>
+      <w:pPr>
+        <w:numPr>
+          <w:ilvl w:val="0"/>
+          <w:numId w:val="5"/>
+        </w:numPr>
+        <w:spacing w:line="240" w:lineRule="auto"/>
+        <w:ind w:left="720" w:hanging="360"/>
+        <w:rPr>
+          <w:sz w:val="24"/>
+          <w:szCs w:val="24"/>
+          <w:u w:val="none"/>
+        </w:rPr>
+      </w:pPr>
+      <w:r>
+        <w:rPr>
+          <w:sz w:val="24"/>
+          <w:szCs w:val="24"/>
+          <w:rtl w:val="0"/>
+        </w:rPr>
+        <w:t xml:space="preserve">Update Progress Reports</w:t>
+      </w:r>
+    </w:p>
+    <w:p>
+      <w:pPr>
+        <w:numPr>
+          <w:ilvl w:val="0"/>
+          <w:numId w:val="5"/>
+        </w:numPr>
+        <w:spacing w:line="240" w:lineRule="auto"/>
+        <w:ind w:left="720" w:hanging="360"/>
+        <w:rPr>
+          <w:sz w:val="24"/>
+          <w:szCs w:val="24"/>
+          <w:u w:val="none"/>
+        </w:rPr>
+      </w:pPr>
+      <w:r>
+        <w:rPr>
+          <w:sz w:val="24"/>
+          <w:szCs w:val="24"/>
+          <w:rtl w:val="0"/>
+        </w:rPr>
+        <w:t xml:space="preserve">Update the project documentation.</w:t>
+      </w:r>
+    </w:p>
+    <w:p>
+      <w:pPr>
+        <w:numPr>
+          <w:ilvl w:val="0"/>
+          <w:numId w:val="5"/>
+        </w:numPr>
+        <w:spacing w:line="240" w:lineRule="auto"/>
+        <w:ind w:left="720" w:hanging="360"/>
+        <w:rPr>
+          <w:sz w:val="24"/>
+          <w:szCs w:val="24"/>
+          <w:u w:val="none"/>
+        </w:rPr>
+      </w:pPr>
+      <w:r>
+        <w:rPr>
+          <w:sz w:val="24"/>
+          <w:szCs w:val="24"/>
+          <w:rtl w:val="0"/>
+        </w:rPr>
+        <w:t xml:space="preserve">Next Monday meeting to do the Demo</w:t>
+      </w:r>
+    </w:p>
+    <w:p>
+      <w:pPr>
+        <w:spacing w:line="240" w:lineRule="auto"/>
+        <w:rPr>
+          <w:sz w:val="24"/>
+          <w:szCs w:val="24"/>
+        </w:rPr>
+      </w:pPr>
+      <w:r>
+        <w:rPr>
+          <w:rtl w:val="0"/>
+        </w:rPr>
+      </w:r>
+    </w:p>
+    <w:p>
+      <w:pPr>
+        <w:jc w:val="center"/>
+        <w:rPr>
+          <w:b w:val="1"/>
+          <w:sz w:val="24"/>
+          <w:szCs w:val="24"/>
+          <w:u w:val="single"/>
+        </w:rPr>
+      </w:pPr>
+      <w:r>
+        <w:rPr>
+          <w:b w:val="1"/>
+          <w:sz w:val="24"/>
+          <w:szCs w:val="24"/>
+          <w:u w:val="single"/>
+          <w:rtl w:val="0"/>
+        </w:rPr>
+        <w:t xml:space="preserve">Meeting 10</w:t>
+      </w:r>
+    </w:p>
+    <w:p>
+      <w:pPr>
+        <w:rPr>
+          <w:sz w:val="24"/>
+          <w:szCs w:val="24"/>
+        </w:rPr>
+      </w:pPr>
+      <w:r>
+        <w:rPr>
+          <w:b w:val="1"/>
+          <w:sz w:val="24"/>
+          <w:szCs w:val="24"/>
+          <w:rtl w:val="0"/>
+        </w:rPr>
+        <w:t xml:space="preserve">Date and Time:</w:t>
+      </w:r>
+      <w:r>
+        <w:rPr>
+          <w:sz w:val="24"/>
+          <w:szCs w:val="24"/>
+          <w:rtl w:val="0"/>
+        </w:rPr>
+        <w:t xml:space="preserve">  09/29/2023  9pm EST</w:t>
+      </w:r>
+    </w:p>
+    <w:p>
+      <w:pPr>
+        <w:rPr>
+          <w:sz w:val="24"/>
+          <w:szCs w:val="24"/>
+        </w:rPr>
+      </w:pPr>
+      <w:r>
+        <w:rPr>
+          <w:b w:val="1"/>
+          <w:sz w:val="24"/>
+          <w:szCs w:val="24"/>
+          <w:rtl w:val="0"/>
+        </w:rPr>
+        <w:t xml:space="preserve">Length: </w:t>
+      </w:r>
+      <w:r>
+        <w:rPr>
+          <w:sz w:val="24"/>
+          <w:szCs w:val="24"/>
+          <w:rtl w:val="0"/>
+        </w:rPr>
+        <w:t xml:space="preserve">1:40PM</w:t>
+      </w:r>
+    </w:p>
+    <w:p>
+      <w:pPr>
+        <w:rPr>
+          <w:sz w:val="24"/>
+          <w:szCs w:val="24"/>
+        </w:rPr>
+      </w:pPr>
+      <w:r>
+        <w:rPr>
+          <w:b w:val="1"/>
+          <w:sz w:val="24"/>
+          <w:szCs w:val="24"/>
+          <w:rtl w:val="0"/>
+        </w:rPr>
+        <w:t xml:space="preserve">Link: </w:t>
+      </w:r>
+      <w:r>
+        <w:rPr>
+          <w:sz w:val="24"/>
+          <w:szCs w:val="24"/>
+          <w:rtl w:val="0"/>
+        </w:rPr>
+        <w:t xml:space="preserve">https://bostonu.zoom.us/rec/share/gISyTAQ5m1WX3VG_-TSWN9CmsoK5nZiLmfodxYYad7FScWuDMPEnwPD6P-baYhI.ZRxLqH_1ss6Fr5w3?startTime=1696037083000</w:t>
+      </w:r>
+    </w:p>
+    <w:p>
+      <w:pPr>
+        <w:rPr>
+          <w:b w:val="1"/>
+          <w:sz w:val="24"/>
+          <w:szCs w:val="24"/>
+        </w:rPr>
+      </w:pPr>
+      <w:r>
+        <w:rPr>
+          <w:sz w:val="24"/>
+          <w:szCs w:val="24"/>
+          <w:rtl w:val="0"/>
+        </w:rPr>
+        <w:t xml:space="preserve">Passcode: 4F9neL%M</w:t>
+      </w:r>
+      <w:r>
+        <w:rPr>
+          <w:rtl w:val="0"/>
+        </w:rPr>
+      </w:r>
+    </w:p>
+    <w:p>
+      <w:pPr>
+        <w:rPr>
+          <w:sz w:val="24"/>
+          <w:szCs w:val="24"/>
+        </w:rPr>
+      </w:pPr>
+      <w:r>
+        <w:rPr>
+          <w:b w:val="1"/>
+          <w:sz w:val="24"/>
+          <w:szCs w:val="24"/>
+          <w:rtl w:val="0"/>
+        </w:rPr>
+        <w:t xml:space="preserve">Place</w:t>
+      </w:r>
+      <w:r>
+        <w:rPr>
+          <w:sz w:val="24"/>
+          <w:szCs w:val="24"/>
+          <w:rtl w:val="0"/>
+        </w:rPr>
+        <w:t xml:space="preserve">: Group Zoom Call</w:t>
+      </w:r>
+    </w:p>
+    <w:p>
+      <w:pPr>
+        <w:rPr>
+          <w:sz w:val="24"/>
+          <w:szCs w:val="24"/>
+        </w:rPr>
+      </w:pPr>
+      <w:r>
+        <w:rPr>
+          <w:b w:val="1"/>
+          <w:sz w:val="24"/>
+          <w:szCs w:val="24"/>
+          <w:rtl w:val="0"/>
+        </w:rPr>
+        <w:t xml:space="preserve">Participants:</w:t>
+      </w:r>
+      <w:r>
+        <w:rPr>
+          <w:sz w:val="24"/>
+          <w:szCs w:val="24"/>
+          <w:rtl w:val="0"/>
+        </w:rPr>
+        <w:t xml:space="preserve"> </w:t>
+      </w:r>
+    </w:p>
+    <w:p>
+      <w:pPr>
+        <w:spacing w:line="240" w:lineRule="auto"/>
+        <w:rPr>
+          <w:color w:val="444444"/>
+          <w:sz w:val="24"/>
+          <w:szCs w:val="24"/>
+        </w:rPr>
+      </w:pPr>
+      <w:r>
+        <w:rPr>
+          <w:color w:val="444444"/>
+          <w:sz w:val="24"/>
+          <w:szCs w:val="24"/>
+          <w:rtl w:val="0"/>
+        </w:rPr>
+        <w:t xml:space="preserve">Samantha Mathis</w:t>
+      </w:r>
+    </w:p>
+    <w:p>
+      <w:pPr>
+        <w:pBdr>
+          <w:top w:color="auto" w:space="0" w:sz="0" w:val="none"/>
+          <w:left w:color="auto" w:space="0" w:sz="0" w:val="none"/>
+          <w:bottom w:color="auto" w:space="0" w:sz="0" w:val="none"/>
+          <w:right w:color="auto" w:space="0" w:sz="0" w:val="none"/>
+          <w:between w:color="auto" w:space="0" w:sz="0" w:val="none"/>
+        </w:pBdr>
+        <w:spacing w:line="240" w:lineRule="auto"/>
+        <w:rPr>
+          <w:color w:val="444444"/>
+          <w:sz w:val="24"/>
+          <w:szCs w:val="24"/>
+        </w:rPr>
+      </w:pPr>
+      <w:r>
+        <w:rPr>
+          <w:color w:val="444444"/>
+          <w:sz w:val="24"/>
+          <w:szCs w:val="24"/>
+          <w:rtl w:val="0"/>
+        </w:rPr>
+        <w:t xml:space="preserve">Lazaro Perez</w:t>
+      </w:r>
+    </w:p>
+    <w:p>
+      <w:pPr>
+        <w:pBdr>
+          <w:top w:color="auto" w:space="0" w:sz="0" w:val="none"/>
+          <w:left w:color="auto" w:space="0" w:sz="0" w:val="none"/>
+          <w:bottom w:color="auto" w:space="0" w:sz="0" w:val="none"/>
+          <w:right w:color="auto" w:space="0" w:sz="0" w:val="none"/>
+          <w:between w:color="auto" w:space="0" w:sz="0" w:val="none"/>
+        </w:pBdr>
+        <w:spacing w:line="240" w:lineRule="auto"/>
+        <w:rPr>
+          <w:color w:val="444444"/>
+          <w:sz w:val="24"/>
+          <w:szCs w:val="24"/>
+        </w:rPr>
+      </w:pPr>
+      <w:r>
+        <w:rPr>
+          <w:color w:val="444444"/>
+          <w:sz w:val="24"/>
+          <w:szCs w:val="24"/>
+          <w:rtl w:val="0"/>
+        </w:rPr>
+        <w:t xml:space="preserve">Jian Song</w:t>
+      </w:r>
+    </w:p>
+    <w:p>
+      <w:pPr>
+        <w:pBdr>
+          <w:top w:color="auto" w:space="0" w:sz="0" w:val="none"/>
+          <w:left w:color="auto" w:space="0" w:sz="0" w:val="none"/>
+          <w:bottom w:color="auto" w:space="0" w:sz="0" w:val="none"/>
+          <w:right w:color="auto" w:space="0" w:sz="0" w:val="none"/>
+          <w:between w:color="auto" w:space="0" w:sz="0" w:val="none"/>
+        </w:pBdr>
+        <w:spacing w:line="240" w:lineRule="auto"/>
+        <w:rPr>
+          <w:color w:val="444444"/>
+          <w:sz w:val="24"/>
+          <w:szCs w:val="24"/>
+        </w:rPr>
+      </w:pPr>
+      <w:r>
+        <w:rPr>
+          <w:color w:val="444444"/>
+          <w:sz w:val="24"/>
+          <w:szCs w:val="24"/>
+          <w:rtl w:val="0"/>
+        </w:rPr>
+        <w:t xml:space="preserve">Ahnaf Tajwar</w:t>
+      </w:r>
+    </w:p>
+    <w:p>
+      <w:pPr>
+        <w:pBdr>
+          <w:top w:color="auto" w:space="0" w:sz="0" w:val="none"/>
+          <w:left w:color="auto" w:space="0" w:sz="0" w:val="none"/>
+          <w:bottom w:color="auto" w:space="0" w:sz="0" w:val="none"/>
+          <w:right w:color="auto" w:space="0" w:sz="0" w:val="none"/>
+          <w:between w:color="auto" w:space="0" w:sz="0" w:val="none"/>
+        </w:pBdr>
+        <w:spacing w:line="240" w:lineRule="auto"/>
+        <w:rPr>
+          <w:color w:val="444444"/>
+          <w:sz w:val="24"/>
+          <w:szCs w:val="24"/>
+        </w:rPr>
+      </w:pPr>
+      <w:r>
+        <w:rPr>
+          <w:color w:val="444444"/>
+          <w:sz w:val="24"/>
+          <w:szCs w:val="24"/>
+          <w:rtl w:val="0"/>
+        </w:rPr>
+        <w:t xml:space="preserve">Saahil Vashishta</w:t>
+      </w:r>
+    </w:p>
+    <w:p>
+      <w:pPr>
+        <w:pBdr>
+          <w:top w:color="auto" w:space="0" w:sz="0" w:val="none"/>
+          <w:left w:color="auto" w:space="0" w:sz="0" w:val="none"/>
+          <w:bottom w:color="auto" w:space="0" w:sz="0" w:val="none"/>
+          <w:right w:color="auto" w:space="0" w:sz="0" w:val="none"/>
+          <w:between w:color="auto" w:space="0" w:sz="0" w:val="none"/>
+        </w:pBdr>
+        <w:spacing w:line="240" w:lineRule="auto"/>
+        <w:rPr>
+          <w:color w:val="444444"/>
+          <w:sz w:val="24"/>
+          <w:szCs w:val="24"/>
+        </w:rPr>
+      </w:pPr>
+      <w:r>
+        <w:rPr>
+          <w:color w:val="444444"/>
+          <w:sz w:val="24"/>
+          <w:szCs w:val="24"/>
+          <w:rtl w:val="0"/>
+        </w:rPr>
+        <w:t xml:space="preserve">Shajee ur-Rehman</w:t>
+      </w:r>
+    </w:p>
+    <w:p>
+      <w:pPr>
+        <w:rPr>
+          <w:sz w:val="24"/>
+          <w:szCs w:val="24"/>
+        </w:rPr>
+      </w:pPr>
+      <w:r>
+        <w:rPr>
+          <w:b w:val="1"/>
+          <w:sz w:val="24"/>
+          <w:szCs w:val="24"/>
+          <w:rtl w:val="0"/>
+        </w:rPr>
+        <w:t xml:space="preserve">Minutes taker: </w:t>
+      </w:r>
+      <w:r>
+        <w:rPr>
+          <w:color w:val="444444"/>
+          <w:sz w:val="24"/>
+          <w:szCs w:val="24"/>
+          <w:rtl w:val="0"/>
+        </w:rPr>
+        <w:t xml:space="preserve">Lazaro Perez</w:t>
+      </w:r>
+      <w:r>
+        <w:rPr>
+          <w:rtl w:val="0"/>
+        </w:rPr>
+      </w:r>
+    </w:p>
+    <w:p>
+      <w:pPr>
+        <w:rPr>
+          <w:sz w:val="24"/>
+          <w:szCs w:val="24"/>
+        </w:rPr>
+      </w:pPr>
+      <w:r>
+        <w:rPr>
+          <w:b w:val="1"/>
+          <w:sz w:val="24"/>
+          <w:szCs w:val="24"/>
+          <w:rtl w:val="0"/>
+        </w:rPr>
+        <w:t xml:space="preserve">Timekeeper: </w:t>
+      </w:r>
+      <w:r>
+        <w:rPr>
+          <w:color w:val="444444"/>
+          <w:sz w:val="24"/>
+          <w:szCs w:val="24"/>
+          <w:rtl w:val="0"/>
+        </w:rPr>
+        <w:t xml:space="preserve">Lazaro Perez</w:t>
+      </w:r>
+      <w:r>
+        <w:rPr>
+          <w:rtl w:val="0"/>
+        </w:rPr>
+      </w:r>
+    </w:p>
+    <w:p>
+      <w:pPr>
+        <w:rPr>
+          <w:sz w:val="24"/>
+          <w:szCs w:val="24"/>
+        </w:rPr>
+      </w:pPr>
+      <w:r>
+        <w:rPr>
+          <w:b w:val="1"/>
+          <w:sz w:val="24"/>
+          <w:szCs w:val="24"/>
+          <w:rtl w:val="0"/>
+        </w:rPr>
+        <w:t xml:space="preserve">Purpose: </w:t>
+      </w:r>
+      <w:r>
+        <w:rPr>
+          <w:sz w:val="24"/>
+          <w:szCs w:val="24"/>
+          <w:rtl w:val="0"/>
+        </w:rPr>
+        <w:t xml:space="preserve"> Discussing Selenium and our progress on our Epics </w:t>
+      </w:r>
+    </w:p>
+    <w:p>
+      <w:pPr>
+        <w:rPr>
+          <w:b w:val="1"/>
+          <w:sz w:val="24"/>
+          <w:szCs w:val="24"/>
+        </w:rPr>
+      </w:pPr>
+      <w:r>
+        <w:rPr>
+          <w:b w:val="1"/>
+          <w:sz w:val="24"/>
+          <w:szCs w:val="24"/>
+          <w:rtl w:val="0"/>
+        </w:rPr>
+        <w:t xml:space="preserve">Agenda:</w:t>
+      </w:r>
+    </w:p>
+    <w:p>
+      <w:pPr>
+        <w:numPr>
+          <w:ilvl w:val="0"/>
+          <w:numId w:val="8"/>
+        </w:numPr>
+        <w:ind w:left="720" w:hanging="360"/>
+        <w:rPr>
+          <w:sz w:val="24"/>
+          <w:szCs w:val="24"/>
+        </w:rPr>
+      </w:pPr>
+      <w:r>
+        <w:rPr>
+          <w:sz w:val="24"/>
+          <w:szCs w:val="24"/>
+          <w:rtl w:val="0"/>
+        </w:rPr>
+        <w:t xml:space="preserve">Check Up Call for what we are doing for the weekend.</w:t>
+      </w:r>
+    </w:p>
+    <w:p>
+      <w:pPr>
+        <w:numPr>
+          <w:ilvl w:val="0"/>
+          <w:numId w:val="8"/>
+        </w:numPr>
+        <w:ind w:left="720" w:hanging="360"/>
+        <w:rPr>
+          <w:sz w:val="24"/>
+          <w:szCs w:val="24"/>
+          <w:u w:val="none"/>
+        </w:rPr>
+      </w:pPr>
+      <w:r>
+        <w:rPr>
+          <w:sz w:val="24"/>
+          <w:szCs w:val="24"/>
+          <w:rtl w:val="0"/>
+        </w:rPr>
+        <w:t xml:space="preserve">Discussing Selenium and</w:t>
+      </w:r>
+    </w:p>
+    <w:p>
+      <w:pPr>
+        <w:rPr>
+          <w:sz w:val="24"/>
+          <w:szCs w:val="24"/>
+        </w:rPr>
+      </w:pPr>
+      <w:r>
+        <w:rPr>
+          <w:rtl w:val="0"/>
+        </w:rPr>
+      </w:r>
+    </w:p>
+    <w:p>
+      <w:pPr>
+        <w:rPr>
+          <w:b w:val="1"/>
+          <w:sz w:val="24"/>
+          <w:szCs w:val="24"/>
+        </w:rPr>
+      </w:pPr>
+      <w:r>
+        <w:rPr>
+          <w:b w:val="1"/>
+          <w:sz w:val="24"/>
+          <w:szCs w:val="24"/>
+          <w:rtl w:val="0"/>
+        </w:rPr>
+        <w:t xml:space="preserve">Discussions:</w:t>
+      </w:r>
+    </w:p>
+    <w:p>
+      <w:pPr>
+        <w:numPr>
+          <w:ilvl w:val="0"/>
+          <w:numId w:val="2"/>
+        </w:numPr>
+        <w:ind w:left="720" w:hanging="360"/>
+        <w:rPr>
+          <w:sz w:val="24"/>
+          <w:szCs w:val="24"/>
+        </w:rPr>
+      </w:pPr>
+      <w:r>
+        <w:rPr>
+          <w:sz w:val="24"/>
+          <w:szCs w:val="24"/>
+          <w:rtl w:val="0"/>
+        </w:rPr>
+        <w:t xml:space="preserve">Google OAuth setup and how we are handling</w:t>
+      </w:r>
+    </w:p>
+    <w:p>
+      <w:pPr>
+        <w:numPr>
+          <w:ilvl w:val="0"/>
+          <w:numId w:val="2"/>
+        </w:numPr>
+        <w:ind w:left="720" w:hanging="360"/>
+        <w:rPr>
+          <w:sz w:val="24"/>
+          <w:szCs w:val="24"/>
+          <w:u w:val="none"/>
+        </w:rPr>
+      </w:pPr>
+      <w:r>
+        <w:rPr>
+          <w:sz w:val="24"/>
+          <w:szCs w:val="24"/>
+          <w:rtl w:val="0"/>
+        </w:rPr>
+        <w:t xml:space="preserve">How we are handling injecting the data in ElephantSQL</w:t>
+      </w:r>
+    </w:p>
+    <w:p>
+      <w:pPr>
+        <w:numPr>
+          <w:ilvl w:val="0"/>
+          <w:numId w:val="2"/>
+        </w:numPr>
+        <w:ind w:left="720" w:hanging="360"/>
+        <w:rPr>
+          <w:sz w:val="24"/>
+          <w:szCs w:val="24"/>
+          <w:u w:val="none"/>
+        </w:rPr>
+      </w:pPr>
+      <w:r>
+        <w:rPr>
+          <w:sz w:val="24"/>
+          <w:szCs w:val="24"/>
+          <w:rtl w:val="0"/>
+        </w:rPr>
+        <w:t xml:space="preserve">How Iteration 3 we are going to make the SQL injections</w:t>
+      </w:r>
+    </w:p>
+    <w:p>
+      <w:pPr>
+        <w:numPr>
+          <w:ilvl w:val="0"/>
+          <w:numId w:val="2"/>
+        </w:numPr>
+        <w:ind w:left="720" w:hanging="360"/>
+        <w:rPr>
+          <w:sz w:val="24"/>
+          <w:szCs w:val="24"/>
+          <w:u w:val="none"/>
+        </w:rPr>
+      </w:pPr>
+      <w:r>
+        <w:rPr>
+          <w:sz w:val="24"/>
+          <w:szCs w:val="24"/>
+          <w:rtl w:val="0"/>
+        </w:rPr>
+        <w:t xml:space="preserve">Going over Git commands and a merge conflict with Saahils local machine.</w:t>
+      </w:r>
+    </w:p>
+    <w:p>
+      <w:pPr>
+        <w:rPr>
+          <w:b w:val="1"/>
+          <w:sz w:val="24"/>
+          <w:szCs w:val="24"/>
+        </w:rPr>
+      </w:pPr>
+      <w:r>
+        <w:rPr>
+          <w:rtl w:val="0"/>
+        </w:rPr>
+      </w:r>
+    </w:p>
+    <w:p>
+      <w:pPr>
+        <w:spacing w:line="240" w:lineRule="auto"/>
+        <w:rPr>
+          <w:b w:val="1"/>
+          <w:sz w:val="24"/>
+          <w:szCs w:val="24"/>
+        </w:rPr>
+      </w:pPr>
+      <w:r>
+        <w:rPr>
+          <w:b w:val="1"/>
+          <w:sz w:val="24"/>
+          <w:szCs w:val="24"/>
+          <w:rtl w:val="0"/>
+        </w:rPr>
+        <w:t xml:space="preserve">Key Decisions:</w:t>
+      </w:r>
+    </w:p>
+    <w:p>
+      <w:pPr>
+        <w:numPr>
+          <w:ilvl w:val="0"/>
+          <w:numId w:val="9"/>
+        </w:numPr>
+        <w:spacing w:line="240" w:lineRule="auto"/>
+        <w:ind w:left="720" w:hanging="360"/>
+        <w:rPr>
+          <w:sz w:val="24"/>
+          <w:szCs w:val="24"/>
+          <w:u w:val="none"/>
+        </w:rPr>
+      </w:pPr>
+      <w:r>
+        <w:rPr>
+          <w:sz w:val="24"/>
+          <w:szCs w:val="24"/>
+          <w:rtl w:val="0"/>
+        </w:rPr>
+        <w:t xml:space="preserve">For us to work individually on our parts of the project.</w:t>
+      </w:r>
+    </w:p>
+    <w:p>
+      <w:pPr>
+        <w:numPr>
+          <w:ilvl w:val="0"/>
+          <w:numId w:val="9"/>
+        </w:numPr>
+        <w:spacing w:line="240" w:lineRule="auto"/>
+        <w:ind w:left="720" w:hanging="360"/>
+        <w:rPr>
+          <w:sz w:val="24"/>
+          <w:szCs w:val="24"/>
+          <w:u w:val="none"/>
+        </w:rPr>
+      </w:pPr>
+      <w:r>
+        <w:rPr>
+          <w:sz w:val="24"/>
+          <w:szCs w:val="24"/>
+          <w:rtl w:val="0"/>
+        </w:rPr>
+        <w:t xml:space="preserve">Setting up another meeting for working on Selenium.</w:t>
+      </w:r>
+    </w:p>
+    <w:p>
+      <w:pPr>
+        <w:spacing w:line="240" w:lineRule="auto"/>
+        <w:rPr>
+          <w:sz w:val="24"/>
+          <w:szCs w:val="24"/>
+        </w:rPr>
+      </w:pPr>
+      <w:r>
+        <w:rPr>
+          <w:rtl w:val="0"/>
+        </w:rPr>
+      </w:r>
+    </w:p>
+    <w:p>
+      <w:pPr>
+        <w:spacing w:line="240" w:lineRule="auto"/>
+        <w:rPr>
+          <w:sz w:val="24"/>
+          <w:szCs w:val="24"/>
+        </w:rPr>
+      </w:pPr>
+      <w:r>
+        <w:rPr>
+          <w:rtl w:val="0"/>
+        </w:rPr>
+      </w:r>
+    </w:p>
+    <w:p>
+      <w:pPr>
+        <w:rPr>
+          <w:b w:val="1"/>
+          <w:sz w:val="24"/>
+          <w:szCs w:val="24"/>
+        </w:rPr>
+      </w:pPr>
+      <w:r>
+        <w:rPr>
+          <w:b w:val="1"/>
+          <w:sz w:val="24"/>
+          <w:szCs w:val="24"/>
+          <w:rtl w:val="0"/>
+        </w:rPr>
+        <w:t xml:space="preserve">Action Items:</w:t>
+      </w:r>
+    </w:p>
+    <w:p>
+      <w:pPr>
+        <w:numPr>
+          <w:ilvl w:val="0"/>
+          <w:numId w:val="5"/>
+        </w:numPr>
+        <w:spacing w:line="240" w:lineRule="auto"/>
+        <w:ind w:left="720" w:hanging="360"/>
+        <w:rPr>
+          <w:sz w:val="24"/>
+          <w:szCs w:val="24"/>
+        </w:rPr>
+      </w:pPr>
+      <w:r>
+        <w:rPr>
+          <w:sz w:val="24"/>
+          <w:szCs w:val="24"/>
+          <w:rtl w:val="0"/>
+        </w:rPr>
+        <w:t xml:space="preserve">Ahnaf to Work on profile pages for renter user and host user</w:t>
+      </w:r>
+    </w:p>
+    <w:p>
+      <w:pPr>
+        <w:numPr>
+          <w:ilvl w:val="0"/>
+          <w:numId w:val="5"/>
+        </w:numPr>
+        <w:spacing w:line="240" w:lineRule="auto"/>
+        <w:ind w:left="720" w:hanging="360"/>
+        <w:rPr>
+          <w:sz w:val="24"/>
+          <w:szCs w:val="24"/>
+        </w:rPr>
+      </w:pPr>
+      <w:r>
+        <w:rPr>
+          <w:sz w:val="24"/>
+          <w:szCs w:val="24"/>
+          <w:rtl w:val="0"/>
+        </w:rPr>
+        <w:t xml:space="preserve">Shajeeh to continue working on the payment system portion</w:t>
+      </w:r>
+    </w:p>
+    <w:p>
+      <w:pPr>
+        <w:numPr>
+          <w:ilvl w:val="0"/>
+          <w:numId w:val="5"/>
+        </w:numPr>
+        <w:spacing w:line="240" w:lineRule="auto"/>
+        <w:ind w:left="720" w:hanging="360"/>
+        <w:rPr>
+          <w:sz w:val="24"/>
+          <w:szCs w:val="24"/>
+          <w:u w:val="none"/>
+        </w:rPr>
+      </w:pPr>
+      <w:r>
+        <w:rPr>
+          <w:sz w:val="24"/>
+          <w:szCs w:val="24"/>
+          <w:rtl w:val="0"/>
+        </w:rPr>
+        <w:t xml:space="preserve">Jay to continue styling the Reservation and working on connecting to the Payment</w:t>
+      </w:r>
+    </w:p>
+    <w:p>
+      <w:pPr>
+        <w:numPr>
+          <w:ilvl w:val="0"/>
+          <w:numId w:val="5"/>
+        </w:numPr>
+        <w:spacing w:line="240" w:lineRule="auto"/>
+        <w:ind w:left="720" w:hanging="360"/>
+        <w:rPr>
+          <w:sz w:val="24"/>
+          <w:szCs w:val="24"/>
+          <w:u w:val="none"/>
+        </w:rPr>
+      </w:pPr>
+      <w:r>
+        <w:rPr>
+          <w:sz w:val="24"/>
+          <w:szCs w:val="24"/>
+          <w:rtl w:val="0"/>
+        </w:rPr>
+        <w:t xml:space="preserve">Samantha to work displaying to those on profile pages</w:t>
+      </w:r>
+    </w:p>
+    <w:p>
+      <w:pPr>
+        <w:numPr>
+          <w:ilvl w:val="0"/>
+          <w:numId w:val="5"/>
+        </w:numPr>
+        <w:spacing w:line="240" w:lineRule="auto"/>
+        <w:ind w:left="720" w:hanging="360"/>
+        <w:rPr>
+          <w:sz w:val="24"/>
+          <w:szCs w:val="24"/>
+          <w:u w:val="none"/>
+        </w:rPr>
+      </w:pPr>
+      <w:r>
+        <w:rPr>
+          <w:sz w:val="24"/>
+          <w:szCs w:val="24"/>
+          <w:rtl w:val="0"/>
+        </w:rPr>
+        <w:t xml:space="preserve">Saahil to work on hosting google OAuth, as well as Selenium with Laz and Jay, and hoting the website on Netlify and About us. </w:t>
+      </w:r>
+    </w:p>
+    <w:p>
+      <w:pPr>
+        <w:numPr>
+          <w:ilvl w:val="0"/>
+          <w:numId w:val="5"/>
+        </w:numPr>
+        <w:spacing w:line="240" w:lineRule="auto"/>
+        <w:ind w:left="720" w:hanging="360"/>
+        <w:rPr>
+          <w:sz w:val="24"/>
+          <w:szCs w:val="24"/>
+          <w:u w:val="none"/>
+        </w:rPr>
+      </w:pPr>
+      <w:r>
+        <w:rPr>
+          <w:sz w:val="24"/>
+          <w:szCs w:val="24"/>
+          <w:rtl w:val="0"/>
+        </w:rPr>
+        <w:t xml:space="preserve">Laz to continue work on Search with filtering for Price and Date Ranges, and connecting to Reservations.</w:t>
+      </w:r>
+    </w:p>
+    <w:p>
+      <w:pPr>
+        <w:jc w:val="center"/>
+        <w:rPr>
+          <w:b w:val="1"/>
+          <w:sz w:val="24"/>
+          <w:szCs w:val="24"/>
+          <w:u w:val="single"/>
+        </w:rPr>
+      </w:pPr>
+      <w:r>
+        <w:rPr>
+          <w:rtl w:val="0"/>
+        </w:rPr>
       </w:r>
     </w:p>
     <w:p>

</xml_diff>

<commit_message>
SM: add iteration 3 documents and update readme
</commit_message>
<xml_diff>
--- a/doc/CS673_MeetingMinutes_team5.docx
+++ b/doc/CS673_MeetingMinutes_team5.docx
@@ -204,6 +204,705 @@
     </w:p>
     <w:p>
       <w:pPr>
+        <w:rPr>
+          <w:sz w:val="24"/>
+          <w:szCs w:val="24"/>
+          <w:u w:val="single"/>
+        </w:rPr>
+      </w:pPr>
+      <w:r>
+        <w:rPr>
+          <w:rtl w:val="0"/>
+        </w:rPr>
+      </w:r>
+    </w:p>
+    <w:p>
+      <w:pPr>
+        <w:jc w:val="center"/>
+        <w:rPr>
+          <w:b w:val="1"/>
+          <w:sz w:val="24"/>
+          <w:szCs w:val="24"/>
+          <w:u w:val="single"/>
+        </w:rPr>
+      </w:pPr>
+      <w:r>
+        <w:rPr>
+          <w:b w:val="1"/>
+          <w:sz w:val="24"/>
+          <w:szCs w:val="24"/>
+          <w:u w:val="single"/>
+          <w:rtl w:val="0"/>
+        </w:rPr>
+        <w:t xml:space="preserve">Meeting 14</w:t>
+      </w:r>
+    </w:p>
+    <w:p>
+      <w:pPr>
+        <w:rPr>
+          <w:sz w:val="24"/>
+          <w:szCs w:val="24"/>
+        </w:rPr>
+      </w:pPr>
+      <w:r>
+        <w:rPr>
+          <w:b w:val="1"/>
+          <w:sz w:val="24"/>
+          <w:szCs w:val="24"/>
+          <w:rtl w:val="0"/>
+        </w:rPr>
+        <w:t xml:space="preserve">Date and Time:</w:t>
+      </w:r>
+      <w:r>
+        <w:rPr>
+          <w:sz w:val="24"/>
+          <w:szCs w:val="24"/>
+          <w:rtl w:val="0"/>
+        </w:rPr>
+        <w:t xml:space="preserve">  10/15/2023  7pm EST</w:t>
+      </w:r>
+    </w:p>
+    <w:p>
+      <w:pPr>
+        <w:rPr>
+          <w:sz w:val="24"/>
+          <w:szCs w:val="24"/>
+        </w:rPr>
+      </w:pPr>
+      <w:r>
+        <w:rPr>
+          <w:b w:val="1"/>
+          <w:sz w:val="24"/>
+          <w:szCs w:val="24"/>
+          <w:rtl w:val="0"/>
+        </w:rPr>
+        <w:t xml:space="preserve">Length: </w:t>
+      </w:r>
+      <w:r>
+        <w:rPr>
+          <w:sz w:val="24"/>
+          <w:szCs w:val="24"/>
+          <w:rtl w:val="0"/>
+        </w:rPr>
+        <w:t xml:space="preserve">2 hours and 30 minutes</w:t>
+      </w:r>
+    </w:p>
+    <w:p>
+      <w:pPr>
+        <w:rPr>
+          <w:sz w:val="24"/>
+          <w:szCs w:val="24"/>
+        </w:rPr>
+      </w:pPr>
+      <w:r>
+        <w:rPr>
+          <w:b w:val="1"/>
+          <w:sz w:val="24"/>
+          <w:szCs w:val="24"/>
+          <w:rtl w:val="0"/>
+        </w:rPr>
+        <w:t xml:space="preserve">Link: </w:t>
+      </w:r>
+      <w:r>
+        <w:rPr>
+          <w:sz w:val="24"/>
+          <w:szCs w:val="24"/>
+          <w:rtl w:val="0"/>
+        </w:rPr>
+        <w:t xml:space="preserve">https://bostonu.zoom.us/rec/share/mZfBOmcpznSeQEXeaL03Q9M3OnCsNDlGGhEN1K2VYwSazPv0AgxKiQpwGcBcJJmL.YqTOe-yCt1-hXnNL?startTime=1697411503000</w:t>
+      </w:r>
+    </w:p>
+    <w:p>
+      <w:pPr>
+        <w:rPr>
+          <w:sz w:val="24"/>
+          <w:szCs w:val="24"/>
+        </w:rPr>
+      </w:pPr>
+      <w:r>
+        <w:rPr>
+          <w:sz w:val="24"/>
+          <w:szCs w:val="24"/>
+          <w:rtl w:val="0"/>
+        </w:rPr>
+        <w:t xml:space="preserve">Passcode: s4U1Y!W.</w:t>
+      </w:r>
+    </w:p>
+    <w:p>
+      <w:pPr>
+        <w:rPr>
+          <w:sz w:val="24"/>
+          <w:szCs w:val="24"/>
+        </w:rPr>
+      </w:pPr>
+      <w:r>
+        <w:rPr>
+          <w:b w:val="1"/>
+          <w:sz w:val="24"/>
+          <w:szCs w:val="24"/>
+          <w:rtl w:val="0"/>
+        </w:rPr>
+        <w:t xml:space="preserve">Place</w:t>
+      </w:r>
+      <w:r>
+        <w:rPr>
+          <w:sz w:val="24"/>
+          <w:szCs w:val="24"/>
+          <w:rtl w:val="0"/>
+        </w:rPr>
+        <w:t xml:space="preserve">: Group Zoom Call</w:t>
+      </w:r>
+    </w:p>
+    <w:p>
+      <w:pPr>
+        <w:rPr>
+          <w:sz w:val="24"/>
+          <w:szCs w:val="24"/>
+        </w:rPr>
+      </w:pPr>
+      <w:r>
+        <w:rPr>
+          <w:b w:val="1"/>
+          <w:sz w:val="24"/>
+          <w:szCs w:val="24"/>
+          <w:rtl w:val="0"/>
+        </w:rPr>
+        <w:t xml:space="preserve">Participants:</w:t>
+      </w:r>
+      <w:r>
+        <w:rPr>
+          <w:sz w:val="24"/>
+          <w:szCs w:val="24"/>
+          <w:rtl w:val="0"/>
+        </w:rPr>
+        <w:t xml:space="preserve"> </w:t>
+      </w:r>
+    </w:p>
+    <w:p>
+      <w:pPr>
+        <w:spacing w:line="240" w:lineRule="auto"/>
+        <w:rPr>
+          <w:color w:val="444444"/>
+          <w:sz w:val="24"/>
+          <w:szCs w:val="24"/>
+        </w:rPr>
+      </w:pPr>
+      <w:r>
+        <w:rPr>
+          <w:color w:val="444444"/>
+          <w:sz w:val="24"/>
+          <w:szCs w:val="24"/>
+          <w:rtl w:val="0"/>
+        </w:rPr>
+        <w:t xml:space="preserve">Samantha Mathis</w:t>
+      </w:r>
+    </w:p>
+    <w:p>
+      <w:pPr>
+        <w:pBdr>
+          <w:top w:color="auto" w:space="0" w:sz="0" w:val="none"/>
+          <w:left w:color="auto" w:space="0" w:sz="0" w:val="none"/>
+          <w:bottom w:color="auto" w:space="0" w:sz="0" w:val="none"/>
+          <w:right w:color="auto" w:space="0" w:sz="0" w:val="none"/>
+          <w:between w:color="auto" w:space="0" w:sz="0" w:val="none"/>
+        </w:pBdr>
+        <w:spacing w:line="240" w:lineRule="auto"/>
+        <w:rPr>
+          <w:color w:val="444444"/>
+          <w:sz w:val="24"/>
+          <w:szCs w:val="24"/>
+        </w:rPr>
+      </w:pPr>
+      <w:r>
+        <w:rPr>
+          <w:color w:val="444444"/>
+          <w:sz w:val="24"/>
+          <w:szCs w:val="24"/>
+          <w:rtl w:val="0"/>
+        </w:rPr>
+        <w:t xml:space="preserve">Lazaro Perez</w:t>
+      </w:r>
+    </w:p>
+    <w:p>
+      <w:pPr>
+        <w:pBdr>
+          <w:top w:color="auto" w:space="0" w:sz="0" w:val="none"/>
+          <w:left w:color="auto" w:space="0" w:sz="0" w:val="none"/>
+          <w:bottom w:color="auto" w:space="0" w:sz="0" w:val="none"/>
+          <w:right w:color="auto" w:space="0" w:sz="0" w:val="none"/>
+          <w:between w:color="auto" w:space="0" w:sz="0" w:val="none"/>
+        </w:pBdr>
+        <w:spacing w:line="240" w:lineRule="auto"/>
+        <w:rPr>
+          <w:color w:val="444444"/>
+          <w:sz w:val="24"/>
+          <w:szCs w:val="24"/>
+        </w:rPr>
+      </w:pPr>
+      <w:r>
+        <w:rPr>
+          <w:color w:val="444444"/>
+          <w:sz w:val="24"/>
+          <w:szCs w:val="24"/>
+          <w:rtl w:val="0"/>
+        </w:rPr>
+        <w:t xml:space="preserve">Jian Song</w:t>
+      </w:r>
+    </w:p>
+    <w:p>
+      <w:pPr>
+        <w:pBdr>
+          <w:top w:color="auto" w:space="0" w:sz="0" w:val="none"/>
+          <w:left w:color="auto" w:space="0" w:sz="0" w:val="none"/>
+          <w:bottom w:color="auto" w:space="0" w:sz="0" w:val="none"/>
+          <w:right w:color="auto" w:space="0" w:sz="0" w:val="none"/>
+          <w:between w:color="auto" w:space="0" w:sz="0" w:val="none"/>
+        </w:pBdr>
+        <w:spacing w:line="240" w:lineRule="auto"/>
+        <w:rPr>
+          <w:color w:val="444444"/>
+          <w:sz w:val="24"/>
+          <w:szCs w:val="24"/>
+        </w:rPr>
+      </w:pPr>
+      <w:r>
+        <w:rPr>
+          <w:color w:val="444444"/>
+          <w:sz w:val="24"/>
+          <w:szCs w:val="24"/>
+          <w:rtl w:val="0"/>
+        </w:rPr>
+        <w:t xml:space="preserve">Ahnaf Tajwar</w:t>
+      </w:r>
+    </w:p>
+    <w:p>
+      <w:pPr>
+        <w:pBdr>
+          <w:top w:color="auto" w:space="0" w:sz="0" w:val="none"/>
+          <w:left w:color="auto" w:space="0" w:sz="0" w:val="none"/>
+          <w:bottom w:color="auto" w:space="0" w:sz="0" w:val="none"/>
+          <w:right w:color="auto" w:space="0" w:sz="0" w:val="none"/>
+          <w:between w:color="auto" w:space="0" w:sz="0" w:val="none"/>
+        </w:pBdr>
+        <w:spacing w:line="240" w:lineRule="auto"/>
+        <w:rPr>
+          <w:color w:val="444444"/>
+          <w:sz w:val="24"/>
+          <w:szCs w:val="24"/>
+        </w:rPr>
+      </w:pPr>
+      <w:r>
+        <w:rPr>
+          <w:color w:val="444444"/>
+          <w:sz w:val="24"/>
+          <w:szCs w:val="24"/>
+          <w:rtl w:val="0"/>
+        </w:rPr>
+        <w:t xml:space="preserve">Saahil Vashishta</w:t>
+      </w:r>
+    </w:p>
+    <w:p>
+      <w:pPr>
+        <w:pBdr>
+          <w:top w:color="auto" w:space="0" w:sz="0" w:val="none"/>
+          <w:left w:color="auto" w:space="0" w:sz="0" w:val="none"/>
+          <w:bottom w:color="auto" w:space="0" w:sz="0" w:val="none"/>
+          <w:right w:color="auto" w:space="0" w:sz="0" w:val="none"/>
+          <w:between w:color="auto" w:space="0" w:sz="0" w:val="none"/>
+        </w:pBdr>
+        <w:spacing w:line="240" w:lineRule="auto"/>
+        <w:rPr>
+          <w:color w:val="444444"/>
+          <w:sz w:val="24"/>
+          <w:szCs w:val="24"/>
+        </w:rPr>
+      </w:pPr>
+      <w:r>
+        <w:rPr>
+          <w:color w:val="444444"/>
+          <w:sz w:val="24"/>
+          <w:szCs w:val="24"/>
+          <w:rtl w:val="0"/>
+        </w:rPr>
+        <w:t xml:space="preserve">Shajee ur-Rehman</w:t>
+      </w:r>
+    </w:p>
+    <w:p>
+      <w:pPr>
+        <w:rPr>
+          <w:sz w:val="24"/>
+          <w:szCs w:val="24"/>
+        </w:rPr>
+      </w:pPr>
+      <w:r>
+        <w:rPr>
+          <w:b w:val="1"/>
+          <w:sz w:val="24"/>
+          <w:szCs w:val="24"/>
+          <w:rtl w:val="0"/>
+        </w:rPr>
+        <w:t xml:space="preserve">Minutes taker: </w:t>
+      </w:r>
+      <w:r>
+        <w:rPr>
+          <w:color w:val="444444"/>
+          <w:sz w:val="24"/>
+          <w:szCs w:val="24"/>
+          <w:rtl w:val="0"/>
+        </w:rPr>
+        <w:t xml:space="preserve">Samantha Mathis</w:t>
+      </w:r>
+      <w:r>
+        <w:rPr>
+          <w:rtl w:val="0"/>
+        </w:rPr>
+      </w:r>
+    </w:p>
+    <w:p>
+      <w:pPr>
+        <w:rPr>
+          <w:sz w:val="24"/>
+          <w:szCs w:val="24"/>
+        </w:rPr>
+      </w:pPr>
+      <w:r>
+        <w:rPr>
+          <w:b w:val="1"/>
+          <w:sz w:val="24"/>
+          <w:szCs w:val="24"/>
+          <w:rtl w:val="0"/>
+        </w:rPr>
+        <w:t xml:space="preserve">Timekeeper: </w:t>
+      </w:r>
+      <w:r>
+        <w:rPr>
+          <w:b w:val="1"/>
+          <w:sz w:val="24"/>
+          <w:szCs w:val="24"/>
+          <w:rtl w:val="0"/>
+        </w:rPr>
+        <w:t xml:space="preserve"> </w:t>
+      </w:r>
+      <w:r>
+        <w:rPr>
+          <w:color w:val="444444"/>
+          <w:sz w:val="24"/>
+          <w:szCs w:val="24"/>
+          <w:rtl w:val="0"/>
+        </w:rPr>
+        <w:t xml:space="preserve">Samantha Mathis</w:t>
+      </w:r>
+      <w:r>
+        <w:rPr>
+          <w:rtl w:val="0"/>
+        </w:rPr>
+      </w:r>
+    </w:p>
+    <w:p>
+      <w:pPr>
+        <w:rPr>
+          <w:sz w:val="24"/>
+          <w:szCs w:val="24"/>
+        </w:rPr>
+      </w:pPr>
+      <w:r>
+        <w:rPr>
+          <w:b w:val="1"/>
+          <w:sz w:val="24"/>
+          <w:szCs w:val="24"/>
+          <w:rtl w:val="0"/>
+        </w:rPr>
+        <w:t xml:space="preserve">Purpose: </w:t>
+      </w:r>
+      <w:r>
+        <w:rPr>
+          <w:sz w:val="24"/>
+          <w:szCs w:val="24"/>
+          <w:rtl w:val="0"/>
+        </w:rPr>
+        <w:t xml:space="preserve"> Put together slides, record Slide Presentation</w:t>
+      </w:r>
+    </w:p>
+    <w:p>
+      <w:pPr>
+        <w:rPr>
+          <w:b w:val="1"/>
+          <w:sz w:val="24"/>
+          <w:szCs w:val="24"/>
+        </w:rPr>
+      </w:pPr>
+      <w:r>
+        <w:rPr>
+          <w:b w:val="1"/>
+          <w:sz w:val="24"/>
+          <w:szCs w:val="24"/>
+          <w:rtl w:val="0"/>
+        </w:rPr>
+        <w:t xml:space="preserve">Agenda:</w:t>
+      </w:r>
+    </w:p>
+    <w:p>
+      <w:pPr>
+        <w:numPr>
+          <w:ilvl w:val="0"/>
+          <w:numId w:val="8"/>
+        </w:numPr>
+        <w:ind w:left="720" w:hanging="360"/>
+        <w:rPr>
+          <w:sz w:val="24"/>
+          <w:szCs w:val="24"/>
+        </w:rPr>
+      </w:pPr>
+      <w:r>
+        <w:rPr>
+          <w:sz w:val="24"/>
+          <w:szCs w:val="24"/>
+          <w:rtl w:val="0"/>
+        </w:rPr>
+        <w:t xml:space="preserve">Go over Slides</w:t>
+      </w:r>
+    </w:p>
+    <w:p>
+      <w:pPr>
+        <w:numPr>
+          <w:ilvl w:val="0"/>
+          <w:numId w:val="8"/>
+        </w:numPr>
+        <w:ind w:left="720" w:hanging="360"/>
+        <w:rPr>
+          <w:sz w:val="24"/>
+          <w:szCs w:val="24"/>
+          <w:u w:val="none"/>
+        </w:rPr>
+      </w:pPr>
+      <w:r>
+        <w:rPr>
+          <w:sz w:val="24"/>
+          <w:szCs w:val="24"/>
+          <w:rtl w:val="0"/>
+        </w:rPr>
+        <w:t xml:space="preserve">Record Presentation</w:t>
+      </w:r>
+    </w:p>
+    <w:p>
+      <w:pPr>
+        <w:numPr>
+          <w:ilvl w:val="0"/>
+          <w:numId w:val="8"/>
+        </w:numPr>
+        <w:ind w:left="720" w:hanging="360"/>
+        <w:rPr>
+          <w:sz w:val="24"/>
+          <w:szCs w:val="24"/>
+          <w:u w:val="none"/>
+        </w:rPr>
+      </w:pPr>
+      <w:r>
+        <w:rPr>
+          <w:sz w:val="24"/>
+          <w:szCs w:val="24"/>
+          <w:rtl w:val="0"/>
+        </w:rPr>
+        <w:t xml:space="preserve">Go over anything else needed to turn in</w:t>
+      </w:r>
+    </w:p>
+    <w:p>
+      <w:pPr>
+        <w:rPr>
+          <w:b w:val="1"/>
+          <w:sz w:val="24"/>
+          <w:szCs w:val="24"/>
+        </w:rPr>
+      </w:pPr>
+      <w:r>
+        <w:rPr>
+          <w:b w:val="1"/>
+          <w:sz w:val="24"/>
+          <w:szCs w:val="24"/>
+          <w:rtl w:val="0"/>
+        </w:rPr>
+        <w:t xml:space="preserve">Discussions:</w:t>
+      </w:r>
+    </w:p>
+    <w:p>
+      <w:pPr>
+        <w:numPr>
+          <w:ilvl w:val="0"/>
+          <w:numId w:val="2"/>
+        </w:numPr>
+        <w:ind w:left="720" w:hanging="360"/>
+        <w:rPr>
+          <w:sz w:val="24"/>
+          <w:szCs w:val="24"/>
+        </w:rPr>
+      </w:pPr>
+      <w:r>
+        <w:rPr>
+          <w:sz w:val="24"/>
+          <w:szCs w:val="24"/>
+          <w:rtl w:val="0"/>
+        </w:rPr>
+        <w:t xml:space="preserve">Deployment was completed</w:t>
+      </w:r>
+    </w:p>
+    <w:p>
+      <w:pPr>
+        <w:numPr>
+          <w:ilvl w:val="0"/>
+          <w:numId w:val="2"/>
+        </w:numPr>
+        <w:ind w:left="720" w:hanging="360"/>
+        <w:rPr>
+          <w:sz w:val="24"/>
+          <w:szCs w:val="24"/>
+        </w:rPr>
+      </w:pPr>
+      <w:r>
+        <w:rPr>
+          <w:sz w:val="24"/>
+          <w:szCs w:val="24"/>
+          <w:rtl w:val="0"/>
+        </w:rPr>
+        <w:t xml:space="preserve">The order of the slideshow</w:t>
+      </w:r>
+    </w:p>
+    <w:p>
+      <w:pPr>
+        <w:rPr>
+          <w:b w:val="1"/>
+          <w:sz w:val="24"/>
+          <w:szCs w:val="24"/>
+        </w:rPr>
+      </w:pPr>
+      <w:r>
+        <w:rPr>
+          <w:rtl w:val="0"/>
+        </w:rPr>
+      </w:r>
+    </w:p>
+    <w:p>
+      <w:pPr>
+        <w:spacing w:line="240" w:lineRule="auto"/>
+        <w:rPr>
+          <w:b w:val="1"/>
+          <w:sz w:val="24"/>
+          <w:szCs w:val="24"/>
+        </w:rPr>
+      </w:pPr>
+      <w:r>
+        <w:rPr>
+          <w:b w:val="1"/>
+          <w:sz w:val="24"/>
+          <w:szCs w:val="24"/>
+          <w:rtl w:val="0"/>
+        </w:rPr>
+        <w:t xml:space="preserve">Key Decisions:</w:t>
+      </w:r>
+    </w:p>
+    <w:p>
+      <w:pPr>
+        <w:numPr>
+          <w:ilvl w:val="0"/>
+          <w:numId w:val="9"/>
+        </w:numPr>
+        <w:spacing w:line="240" w:lineRule="auto"/>
+        <w:ind w:left="720" w:hanging="360"/>
+        <w:rPr>
+          <w:sz w:val="24"/>
+          <w:szCs w:val="24"/>
+        </w:rPr>
+      </w:pPr>
+      <w:r>
+        <w:rPr>
+          <w:sz w:val="24"/>
+          <w:szCs w:val="24"/>
+          <w:rtl w:val="0"/>
+        </w:rPr>
+        <w:t xml:space="preserve">Walk through our slides</w:t>
+      </w:r>
+    </w:p>
+    <w:p>
+      <w:pPr>
+        <w:spacing w:line="240" w:lineRule="auto"/>
+        <w:rPr>
+          <w:sz w:val="24"/>
+          <w:szCs w:val="24"/>
+        </w:rPr>
+      </w:pPr>
+      <w:r>
+        <w:rPr>
+          <w:rtl w:val="0"/>
+        </w:rPr>
+      </w:r>
+    </w:p>
+    <w:p>
+      <w:pPr>
+        <w:rPr>
+          <w:sz w:val="24"/>
+          <w:szCs w:val="24"/>
+        </w:rPr>
+      </w:pPr>
+      <w:r>
+        <w:rPr>
+          <w:b w:val="1"/>
+          <w:sz w:val="24"/>
+          <w:szCs w:val="24"/>
+          <w:rtl w:val="0"/>
+        </w:rPr>
+        <w:t xml:space="preserve">Action Items:</w:t>
+      </w:r>
+      <w:r>
+        <w:rPr>
+          <w:rtl w:val="0"/>
+        </w:rPr>
+      </w:r>
+    </w:p>
+    <w:p>
+      <w:pPr>
+        <w:numPr>
+          <w:ilvl w:val="0"/>
+          <w:numId w:val="5"/>
+        </w:numPr>
+        <w:spacing w:line="240" w:lineRule="auto"/>
+        <w:ind w:left="720" w:hanging="360"/>
+        <w:rPr>
+          <w:sz w:val="24"/>
+          <w:szCs w:val="24"/>
+        </w:rPr>
+      </w:pPr>
+      <w:r>
+        <w:rPr>
+          <w:sz w:val="24"/>
+          <w:szCs w:val="24"/>
+          <w:rtl w:val="0"/>
+        </w:rPr>
+        <w:t xml:space="preserve">Everyone: Finish Progress Report</w:t>
+      </w:r>
+    </w:p>
+    <w:p>
+      <w:pPr>
+        <w:numPr>
+          <w:ilvl w:val="0"/>
+          <w:numId w:val="5"/>
+        </w:numPr>
+        <w:spacing w:line="240" w:lineRule="auto"/>
+        <w:ind w:left="720" w:hanging="360"/>
+        <w:rPr>
+          <w:sz w:val="24"/>
+          <w:szCs w:val="24"/>
+        </w:rPr>
+      </w:pPr>
+      <w:r>
+        <w:rPr>
+          <w:sz w:val="24"/>
+          <w:szCs w:val="24"/>
+          <w:rtl w:val="0"/>
+        </w:rPr>
+        <w:t xml:space="preserve">Samantha: Turn in the files on github and blackboard</w:t>
+      </w:r>
+    </w:p>
+    <w:p>
+      <w:pPr>
         <w:keepNext w:val="0"/>
         <w:keepLines w:val="0"/>
         <w:pageBreakBefore w:val="0"/>
@@ -246,6 +945,754 @@
           <w:u w:val="single"/>
           <w:rtl w:val="0"/>
         </w:rPr>
+        <w:t xml:space="preserve">Meeting 13</w:t>
+      </w:r>
+    </w:p>
+    <w:p>
+      <w:pPr>
+        <w:rPr>
+          <w:sz w:val="24"/>
+          <w:szCs w:val="24"/>
+        </w:rPr>
+      </w:pPr>
+      <w:r>
+        <w:rPr>
+          <w:b w:val="1"/>
+          <w:sz w:val="24"/>
+          <w:szCs w:val="24"/>
+          <w:rtl w:val="0"/>
+        </w:rPr>
+        <w:t xml:space="preserve">Date and Time:</w:t>
+      </w:r>
+      <w:r>
+        <w:rPr>
+          <w:sz w:val="24"/>
+          <w:szCs w:val="24"/>
+          <w:rtl w:val="0"/>
+        </w:rPr>
+        <w:t xml:space="preserve">  10/14/2023  6pm EST</w:t>
+      </w:r>
+    </w:p>
+    <w:p>
+      <w:pPr>
+        <w:rPr>
+          <w:sz w:val="24"/>
+          <w:szCs w:val="24"/>
+        </w:rPr>
+      </w:pPr>
+      <w:r>
+        <w:rPr>
+          <w:b w:val="1"/>
+          <w:sz w:val="24"/>
+          <w:szCs w:val="24"/>
+          <w:rtl w:val="0"/>
+        </w:rPr>
+        <w:t xml:space="preserve">Length: </w:t>
+      </w:r>
+      <w:r>
+        <w:rPr>
+          <w:sz w:val="24"/>
+          <w:szCs w:val="24"/>
+          <w:rtl w:val="0"/>
+        </w:rPr>
+        <w:t xml:space="preserve">2 hours and 30 minutes</w:t>
+      </w:r>
+    </w:p>
+    <w:p>
+      <w:pPr>
+        <w:rPr>
+          <w:sz w:val="24"/>
+          <w:szCs w:val="24"/>
+        </w:rPr>
+      </w:pPr>
+      <w:r>
+        <w:rPr>
+          <w:b w:val="1"/>
+          <w:sz w:val="24"/>
+          <w:szCs w:val="24"/>
+          <w:rtl w:val="0"/>
+        </w:rPr>
+        <w:t xml:space="preserve">Link: </w:t>
+      </w:r>
+      <w:r>
+        <w:rPr>
+          <w:sz w:val="24"/>
+          <w:szCs w:val="24"/>
+          <w:rtl w:val="0"/>
+        </w:rPr>
+        <w:t xml:space="preserve">https://bostonu.zoom.us/rec/share/hQ5pvH7Yk4ch5_snLHIuc8QA8YQx_P2gMr8-3kzxRPRpnxEtkrplcdO0qyj0Biw1.yCkwLeg_FB-Zf19m?startTime=1697327396000</w:t>
+      </w:r>
+    </w:p>
+    <w:p>
+      <w:pPr>
+        <w:rPr>
+          <w:sz w:val="24"/>
+          <w:szCs w:val="24"/>
+        </w:rPr>
+      </w:pPr>
+      <w:r>
+        <w:rPr>
+          <w:sz w:val="24"/>
+          <w:szCs w:val="24"/>
+          <w:rtl w:val="0"/>
+        </w:rPr>
+        <w:t xml:space="preserve">Passcode: Fe?S$&amp;4i</w:t>
+      </w:r>
+    </w:p>
+    <w:p>
+      <w:pPr>
+        <w:rPr>
+          <w:sz w:val="24"/>
+          <w:szCs w:val="24"/>
+        </w:rPr>
+      </w:pPr>
+      <w:r>
+        <w:rPr>
+          <w:b w:val="1"/>
+          <w:sz w:val="24"/>
+          <w:szCs w:val="24"/>
+          <w:rtl w:val="0"/>
+        </w:rPr>
+        <w:t xml:space="preserve">Place</w:t>
+      </w:r>
+      <w:r>
+        <w:rPr>
+          <w:sz w:val="24"/>
+          <w:szCs w:val="24"/>
+          <w:rtl w:val="0"/>
+        </w:rPr>
+        <w:t xml:space="preserve">: Group Zoom Call</w:t>
+      </w:r>
+    </w:p>
+    <w:p>
+      <w:pPr>
+        <w:rPr>
+          <w:sz w:val="24"/>
+          <w:szCs w:val="24"/>
+        </w:rPr>
+      </w:pPr>
+      <w:r>
+        <w:rPr>
+          <w:b w:val="1"/>
+          <w:sz w:val="24"/>
+          <w:szCs w:val="24"/>
+          <w:rtl w:val="0"/>
+        </w:rPr>
+        <w:t xml:space="preserve">Participants:</w:t>
+      </w:r>
+      <w:r>
+        <w:rPr>
+          <w:sz w:val="24"/>
+          <w:szCs w:val="24"/>
+          <w:rtl w:val="0"/>
+        </w:rPr>
+        <w:t xml:space="preserve"> </w:t>
+      </w:r>
+    </w:p>
+    <w:p>
+      <w:pPr>
+        <w:spacing w:line="240" w:lineRule="auto"/>
+        <w:rPr>
+          <w:color w:val="444444"/>
+          <w:sz w:val="24"/>
+          <w:szCs w:val="24"/>
+        </w:rPr>
+      </w:pPr>
+      <w:r>
+        <w:rPr>
+          <w:color w:val="444444"/>
+          <w:sz w:val="24"/>
+          <w:szCs w:val="24"/>
+          <w:rtl w:val="0"/>
+        </w:rPr>
+        <w:t xml:space="preserve">Samantha Mathis</w:t>
+      </w:r>
+    </w:p>
+    <w:p>
+      <w:pPr>
+        <w:pBdr>
+          <w:top w:color="auto" w:space="0" w:sz="0" w:val="none"/>
+          <w:left w:color="auto" w:space="0" w:sz="0" w:val="none"/>
+          <w:bottom w:color="auto" w:space="0" w:sz="0" w:val="none"/>
+          <w:right w:color="auto" w:space="0" w:sz="0" w:val="none"/>
+          <w:between w:color="auto" w:space="0" w:sz="0" w:val="none"/>
+        </w:pBdr>
+        <w:spacing w:line="240" w:lineRule="auto"/>
+        <w:rPr>
+          <w:color w:val="444444"/>
+          <w:sz w:val="24"/>
+          <w:szCs w:val="24"/>
+        </w:rPr>
+      </w:pPr>
+      <w:r>
+        <w:rPr>
+          <w:color w:val="444444"/>
+          <w:sz w:val="24"/>
+          <w:szCs w:val="24"/>
+          <w:rtl w:val="0"/>
+        </w:rPr>
+        <w:t xml:space="preserve">Lazaro Perez</w:t>
+      </w:r>
+    </w:p>
+    <w:p>
+      <w:pPr>
+        <w:pBdr>
+          <w:top w:color="auto" w:space="0" w:sz="0" w:val="none"/>
+          <w:left w:color="auto" w:space="0" w:sz="0" w:val="none"/>
+          <w:bottom w:color="auto" w:space="0" w:sz="0" w:val="none"/>
+          <w:right w:color="auto" w:space="0" w:sz="0" w:val="none"/>
+          <w:between w:color="auto" w:space="0" w:sz="0" w:val="none"/>
+        </w:pBdr>
+        <w:spacing w:line="240" w:lineRule="auto"/>
+        <w:rPr>
+          <w:color w:val="444444"/>
+          <w:sz w:val="24"/>
+          <w:szCs w:val="24"/>
+        </w:rPr>
+      </w:pPr>
+      <w:r>
+        <w:rPr>
+          <w:color w:val="444444"/>
+          <w:sz w:val="24"/>
+          <w:szCs w:val="24"/>
+          <w:rtl w:val="0"/>
+        </w:rPr>
+        <w:t xml:space="preserve">Jian Song</w:t>
+      </w:r>
+    </w:p>
+    <w:p>
+      <w:pPr>
+        <w:pBdr>
+          <w:top w:color="auto" w:space="0" w:sz="0" w:val="none"/>
+          <w:left w:color="auto" w:space="0" w:sz="0" w:val="none"/>
+          <w:bottom w:color="auto" w:space="0" w:sz="0" w:val="none"/>
+          <w:right w:color="auto" w:space="0" w:sz="0" w:val="none"/>
+          <w:between w:color="auto" w:space="0" w:sz="0" w:val="none"/>
+        </w:pBdr>
+        <w:spacing w:line="240" w:lineRule="auto"/>
+        <w:rPr>
+          <w:color w:val="444444"/>
+          <w:sz w:val="24"/>
+          <w:szCs w:val="24"/>
+        </w:rPr>
+      </w:pPr>
+      <w:r>
+        <w:rPr>
+          <w:color w:val="444444"/>
+          <w:sz w:val="24"/>
+          <w:szCs w:val="24"/>
+          <w:rtl w:val="0"/>
+        </w:rPr>
+        <w:t xml:space="preserve">Ahnaf Tajwar</w:t>
+      </w:r>
+    </w:p>
+    <w:p>
+      <w:pPr>
+        <w:pBdr>
+          <w:top w:color="auto" w:space="0" w:sz="0" w:val="none"/>
+          <w:left w:color="auto" w:space="0" w:sz="0" w:val="none"/>
+          <w:bottom w:color="auto" w:space="0" w:sz="0" w:val="none"/>
+          <w:right w:color="auto" w:space="0" w:sz="0" w:val="none"/>
+          <w:between w:color="auto" w:space="0" w:sz="0" w:val="none"/>
+        </w:pBdr>
+        <w:spacing w:line="240" w:lineRule="auto"/>
+        <w:rPr>
+          <w:color w:val="444444"/>
+          <w:sz w:val="24"/>
+          <w:szCs w:val="24"/>
+        </w:rPr>
+      </w:pPr>
+      <w:r>
+        <w:rPr>
+          <w:color w:val="444444"/>
+          <w:sz w:val="24"/>
+          <w:szCs w:val="24"/>
+          <w:rtl w:val="0"/>
+        </w:rPr>
+        <w:t xml:space="preserve">Saahil Vashishta</w:t>
+      </w:r>
+    </w:p>
+    <w:p>
+      <w:pPr>
+        <w:pBdr>
+          <w:top w:color="auto" w:space="0" w:sz="0" w:val="none"/>
+          <w:left w:color="auto" w:space="0" w:sz="0" w:val="none"/>
+          <w:bottom w:color="auto" w:space="0" w:sz="0" w:val="none"/>
+          <w:right w:color="auto" w:space="0" w:sz="0" w:val="none"/>
+          <w:between w:color="auto" w:space="0" w:sz="0" w:val="none"/>
+        </w:pBdr>
+        <w:spacing w:line="240" w:lineRule="auto"/>
+        <w:rPr>
+          <w:color w:val="444444"/>
+          <w:sz w:val="24"/>
+          <w:szCs w:val="24"/>
+        </w:rPr>
+      </w:pPr>
+      <w:r>
+        <w:rPr>
+          <w:color w:val="444444"/>
+          <w:sz w:val="24"/>
+          <w:szCs w:val="24"/>
+          <w:rtl w:val="0"/>
+        </w:rPr>
+        <w:t xml:space="preserve">Shajee ur-Rehman</w:t>
+      </w:r>
+    </w:p>
+    <w:p>
+      <w:pPr>
+        <w:rPr>
+          <w:sz w:val="24"/>
+          <w:szCs w:val="24"/>
+        </w:rPr>
+      </w:pPr>
+      <w:r>
+        <w:rPr>
+          <w:b w:val="1"/>
+          <w:sz w:val="24"/>
+          <w:szCs w:val="24"/>
+          <w:rtl w:val="0"/>
+        </w:rPr>
+        <w:t xml:space="preserve">Minutes taker: </w:t>
+      </w:r>
+      <w:r>
+        <w:rPr>
+          <w:color w:val="444444"/>
+          <w:sz w:val="24"/>
+          <w:szCs w:val="24"/>
+          <w:rtl w:val="0"/>
+        </w:rPr>
+        <w:t xml:space="preserve">Lazaro Perez</w:t>
+      </w:r>
+      <w:r>
+        <w:rPr>
+          <w:rtl w:val="0"/>
+        </w:rPr>
+      </w:r>
+    </w:p>
+    <w:p>
+      <w:pPr>
+        <w:rPr>
+          <w:sz w:val="24"/>
+          <w:szCs w:val="24"/>
+        </w:rPr>
+      </w:pPr>
+      <w:r>
+        <w:rPr>
+          <w:b w:val="1"/>
+          <w:sz w:val="24"/>
+          <w:szCs w:val="24"/>
+          <w:rtl w:val="0"/>
+        </w:rPr>
+        <w:t xml:space="preserve">Timekeeper: </w:t>
+      </w:r>
+      <w:r>
+        <w:rPr>
+          <w:color w:val="444444"/>
+          <w:sz w:val="24"/>
+          <w:szCs w:val="24"/>
+          <w:rtl w:val="0"/>
+        </w:rPr>
+        <w:t xml:space="preserve">Lazaro Perez</w:t>
+      </w:r>
+      <w:r>
+        <w:rPr>
+          <w:rtl w:val="0"/>
+        </w:rPr>
+      </w:r>
+    </w:p>
+    <w:p>
+      <w:pPr>
+        <w:rPr>
+          <w:sz w:val="24"/>
+          <w:szCs w:val="24"/>
+        </w:rPr>
+      </w:pPr>
+      <w:r>
+        <w:rPr>
+          <w:b w:val="1"/>
+          <w:sz w:val="24"/>
+          <w:szCs w:val="24"/>
+          <w:rtl w:val="0"/>
+        </w:rPr>
+        <w:t xml:space="preserve">Purpose: </w:t>
+      </w:r>
+      <w:r>
+        <w:rPr>
+          <w:sz w:val="24"/>
+          <w:szCs w:val="24"/>
+          <w:rtl w:val="0"/>
+        </w:rPr>
+        <w:t xml:space="preserve"> Put together slides, record Demo Presentation, Delegate slides for each person</w:t>
+      </w:r>
+    </w:p>
+    <w:p>
+      <w:pPr>
+        <w:rPr>
+          <w:b w:val="1"/>
+          <w:sz w:val="24"/>
+          <w:szCs w:val="24"/>
+        </w:rPr>
+      </w:pPr>
+      <w:r>
+        <w:rPr>
+          <w:b w:val="1"/>
+          <w:sz w:val="24"/>
+          <w:szCs w:val="24"/>
+          <w:rtl w:val="0"/>
+        </w:rPr>
+        <w:t xml:space="preserve">Agenda:</w:t>
+      </w:r>
+    </w:p>
+    <w:p>
+      <w:pPr>
+        <w:numPr>
+          <w:ilvl w:val="0"/>
+          <w:numId w:val="8"/>
+        </w:numPr>
+        <w:ind w:left="720" w:hanging="360"/>
+        <w:rPr>
+          <w:sz w:val="24"/>
+          <w:szCs w:val="24"/>
+        </w:rPr>
+      </w:pPr>
+      <w:r>
+        <w:rPr>
+          <w:sz w:val="24"/>
+          <w:szCs w:val="24"/>
+          <w:rtl w:val="0"/>
+        </w:rPr>
+        <w:t xml:space="preserve">To Record the Demo for the last project iteration, Discuss the presentation for the entire project, and delegate the tasks for each team member. </w:t>
+      </w:r>
+    </w:p>
+    <w:p>
+      <w:pPr>
+        <w:rPr>
+          <w:b w:val="1"/>
+          <w:sz w:val="24"/>
+          <w:szCs w:val="24"/>
+        </w:rPr>
+      </w:pPr>
+      <w:r>
+        <w:rPr>
+          <w:b w:val="1"/>
+          <w:sz w:val="24"/>
+          <w:szCs w:val="24"/>
+          <w:rtl w:val="0"/>
+        </w:rPr>
+        <w:t xml:space="preserve">Discussions:</w:t>
+      </w:r>
+    </w:p>
+    <w:p>
+      <w:pPr>
+        <w:numPr>
+          <w:ilvl w:val="0"/>
+          <w:numId w:val="2"/>
+        </w:numPr>
+        <w:ind w:left="720" w:hanging="360"/>
+        <w:rPr>
+          <w:sz w:val="24"/>
+          <w:szCs w:val="24"/>
+        </w:rPr>
+      </w:pPr>
+      <w:r>
+        <w:rPr>
+          <w:sz w:val="24"/>
+          <w:szCs w:val="24"/>
+          <w:rtl w:val="0"/>
+        </w:rPr>
+        <w:t xml:space="preserve">Ensuring the Reservation and Payment pages are working on our</w:t>
+      </w:r>
+    </w:p>
+    <w:p>
+      <w:pPr>
+        <w:numPr>
+          <w:ilvl w:val="0"/>
+          <w:numId w:val="2"/>
+        </w:numPr>
+        <w:ind w:left="720" w:hanging="360"/>
+        <w:rPr>
+          <w:sz w:val="24"/>
+          <w:szCs w:val="24"/>
+          <w:u w:val="none"/>
+        </w:rPr>
+      </w:pPr>
+      <w:r>
+        <w:rPr>
+          <w:sz w:val="24"/>
+          <w:szCs w:val="24"/>
+          <w:rtl w:val="0"/>
+        </w:rPr>
+        <w:t xml:space="preserve">Deployment and issues with deployment.</w:t>
+      </w:r>
+    </w:p>
+    <w:p>
+      <w:pPr>
+        <w:numPr>
+          <w:ilvl w:val="0"/>
+          <w:numId w:val="2"/>
+        </w:numPr>
+        <w:ind w:left="720" w:hanging="360"/>
+        <w:rPr>
+          <w:sz w:val="24"/>
+          <w:szCs w:val="24"/>
+          <w:u w:val="none"/>
+        </w:rPr>
+      </w:pPr>
+      <w:r>
+        <w:rPr>
+          <w:sz w:val="24"/>
+          <w:szCs w:val="24"/>
+          <w:rtl w:val="0"/>
+        </w:rPr>
+        <w:t xml:space="preserve">Documents and assignments</w:t>
+      </w:r>
+    </w:p>
+    <w:p>
+      <w:pPr>
+        <w:rPr>
+          <w:b w:val="1"/>
+          <w:sz w:val="24"/>
+          <w:szCs w:val="24"/>
+        </w:rPr>
+      </w:pPr>
+      <w:r>
+        <w:rPr>
+          <w:rtl w:val="0"/>
+        </w:rPr>
+      </w:r>
+    </w:p>
+    <w:p>
+      <w:pPr>
+        <w:spacing w:line="240" w:lineRule="auto"/>
+        <w:rPr>
+          <w:b w:val="1"/>
+          <w:sz w:val="24"/>
+          <w:szCs w:val="24"/>
+        </w:rPr>
+      </w:pPr>
+      <w:r>
+        <w:rPr>
+          <w:b w:val="1"/>
+          <w:sz w:val="24"/>
+          <w:szCs w:val="24"/>
+          <w:rtl w:val="0"/>
+        </w:rPr>
+        <w:t xml:space="preserve">Key Decisions:</w:t>
+      </w:r>
+    </w:p>
+    <w:p>
+      <w:pPr>
+        <w:numPr>
+          <w:ilvl w:val="0"/>
+          <w:numId w:val="9"/>
+        </w:numPr>
+        <w:spacing w:line="240" w:lineRule="auto"/>
+        <w:ind w:left="720" w:hanging="360"/>
+        <w:rPr>
+          <w:sz w:val="24"/>
+          <w:szCs w:val="24"/>
+        </w:rPr>
+      </w:pPr>
+      <w:r>
+        <w:rPr>
+          <w:sz w:val="24"/>
+          <w:szCs w:val="24"/>
+          <w:rtl w:val="0"/>
+        </w:rPr>
+        <w:t xml:space="preserve">Walk through our documents and assign tasks for each team member.</w:t>
+      </w:r>
+    </w:p>
+    <w:p>
+      <w:pPr>
+        <w:spacing w:line="240" w:lineRule="auto"/>
+        <w:rPr>
+          <w:sz w:val="24"/>
+          <w:szCs w:val="24"/>
+        </w:rPr>
+      </w:pPr>
+      <w:r>
+        <w:rPr>
+          <w:rtl w:val="0"/>
+        </w:rPr>
+      </w:r>
+    </w:p>
+    <w:p>
+      <w:pPr>
+        <w:rPr>
+          <w:sz w:val="24"/>
+          <w:szCs w:val="24"/>
+        </w:rPr>
+      </w:pPr>
+      <w:r>
+        <w:rPr>
+          <w:b w:val="1"/>
+          <w:sz w:val="24"/>
+          <w:szCs w:val="24"/>
+          <w:rtl w:val="0"/>
+        </w:rPr>
+        <w:t xml:space="preserve">Action Items:</w:t>
+      </w:r>
+      <w:r>
+        <w:rPr>
+          <w:rtl w:val="0"/>
+        </w:rPr>
+      </w:r>
+    </w:p>
+    <w:p>
+      <w:pPr>
+        <w:numPr>
+          <w:ilvl w:val="0"/>
+          <w:numId w:val="5"/>
+        </w:numPr>
+        <w:spacing w:line="240" w:lineRule="auto"/>
+        <w:ind w:left="720" w:hanging="360"/>
+        <w:rPr>
+          <w:sz w:val="24"/>
+          <w:szCs w:val="24"/>
+        </w:rPr>
+      </w:pPr>
+      <w:r>
+        <w:rPr>
+          <w:sz w:val="24"/>
+          <w:szCs w:val="24"/>
+          <w:rtl w:val="0"/>
+        </w:rPr>
+        <w:t xml:space="preserve">Samantha: Will work on the implementation slides and the </w:t>
+      </w:r>
+    </w:p>
+    <w:p>
+      <w:pPr>
+        <w:numPr>
+          <w:ilvl w:val="0"/>
+          <w:numId w:val="5"/>
+        </w:numPr>
+        <w:spacing w:line="240" w:lineRule="auto"/>
+        <w:ind w:left="720" w:hanging="360"/>
+        <w:rPr>
+          <w:sz w:val="24"/>
+          <w:szCs w:val="24"/>
+        </w:rPr>
+      </w:pPr>
+      <w:r>
+        <w:rPr>
+          <w:sz w:val="24"/>
+          <w:szCs w:val="24"/>
+          <w:rtl w:val="0"/>
+        </w:rPr>
+        <w:t xml:space="preserve">Jay: Will work on Design documents slides</w:t>
+      </w:r>
+    </w:p>
+    <w:p>
+      <w:pPr>
+        <w:numPr>
+          <w:ilvl w:val="0"/>
+          <w:numId w:val="5"/>
+        </w:numPr>
+        <w:spacing w:line="240" w:lineRule="auto"/>
+        <w:ind w:left="720" w:hanging="360"/>
+        <w:rPr>
+          <w:sz w:val="24"/>
+          <w:szCs w:val="24"/>
+        </w:rPr>
+      </w:pPr>
+      <w:r>
+        <w:rPr>
+          <w:sz w:val="24"/>
+          <w:szCs w:val="24"/>
+          <w:rtl w:val="0"/>
+        </w:rPr>
+        <w:t xml:space="preserve">Shajee: Will work on the summary of ITeration 3, and the configuration slides</w:t>
+      </w:r>
+    </w:p>
+    <w:p>
+      <w:pPr>
+        <w:numPr>
+          <w:ilvl w:val="0"/>
+          <w:numId w:val="5"/>
+        </w:numPr>
+        <w:spacing w:line="240" w:lineRule="auto"/>
+        <w:ind w:left="720" w:hanging="360"/>
+        <w:rPr>
+          <w:sz w:val="24"/>
+          <w:szCs w:val="24"/>
+        </w:rPr>
+      </w:pPr>
+      <w:r>
+        <w:rPr>
+          <w:sz w:val="24"/>
+          <w:szCs w:val="24"/>
+          <w:rtl w:val="0"/>
+        </w:rPr>
+        <w:t xml:space="preserve">Laz: Will be working on the Testing slides, and Progression of UI’s</w:t>
+      </w:r>
+    </w:p>
+    <w:p>
+      <w:pPr>
+        <w:numPr>
+          <w:ilvl w:val="0"/>
+          <w:numId w:val="5"/>
+        </w:numPr>
+        <w:spacing w:line="240" w:lineRule="auto"/>
+        <w:ind w:left="720" w:hanging="360"/>
+        <w:rPr>
+          <w:sz w:val="24"/>
+          <w:szCs w:val="24"/>
+        </w:rPr>
+      </w:pPr>
+      <w:r>
+        <w:rPr>
+          <w:sz w:val="24"/>
+          <w:szCs w:val="24"/>
+          <w:rtl w:val="0"/>
+        </w:rPr>
+        <w:t xml:space="preserve">Ahnaf: Will be working on the Security slides </w:t>
+      </w:r>
+    </w:p>
+    <w:p>
+      <w:pPr>
+        <w:numPr>
+          <w:ilvl w:val="0"/>
+          <w:numId w:val="5"/>
+        </w:numPr>
+        <w:spacing w:line="240" w:lineRule="auto"/>
+        <w:ind w:left="720" w:hanging="360"/>
+        <w:rPr>
+          <w:sz w:val="24"/>
+          <w:szCs w:val="24"/>
+        </w:rPr>
+      </w:pPr>
+      <w:r>
+        <w:rPr>
+          <w:sz w:val="24"/>
+          <w:szCs w:val="24"/>
+          <w:rtl w:val="0"/>
+        </w:rPr>
+        <w:t xml:space="preserve">Saahil: Updating Jira with their Epics, and Deprecating from SPPP doc, Pie charts -  Requirement analysis</w:t>
+      </w:r>
+      <w:r>
+        <w:rPr>
+          <w:rtl w:val="0"/>
+        </w:rPr>
+      </w:r>
+    </w:p>
+    <w:p>
+      <w:pPr>
+        <w:jc w:val="center"/>
+        <w:rPr>
+          <w:b w:val="1"/>
+          <w:sz w:val="24"/>
+          <w:szCs w:val="24"/>
+          <w:u w:val="single"/>
+        </w:rPr>
+      </w:pPr>
+      <w:r>
+        <w:rPr>
+          <w:b w:val="1"/>
+          <w:sz w:val="24"/>
+          <w:szCs w:val="24"/>
+          <w:u w:val="single"/>
+          <w:rtl w:val="0"/>
+        </w:rPr>
         <w:t xml:space="preserve">Meeting 12</w:t>
       </w:r>
     </w:p>
@@ -1937,7 +3384,7 @@
           <w:szCs w:val="24"/>
           <w:rtl w:val="0"/>
         </w:rPr>
-        <w:t xml:space="preserve">Update JIRA</w:t>
+        <w:t xml:space="preserve">Everyone: Update JIRA</w:t>
       </w:r>
     </w:p>
     <w:p>
@@ -1960,7 +3407,7 @@
           <w:szCs w:val="24"/>
           <w:rtl w:val="0"/>
         </w:rPr>
-        <w:t xml:space="preserve">Update Progress Reports</w:t>
+        <w:t xml:space="preserve">Everyone: Update Progress Reports</w:t>
       </w:r>
     </w:p>
     <w:p>
@@ -1983,7 +3430,7 @@
           <w:szCs w:val="24"/>
           <w:rtl w:val="0"/>
         </w:rPr>
-        <w:t xml:space="preserve">Update the project documentation.</w:t>
+        <w:t xml:space="preserve">Everyone: Update the project documentation.</w:t>
       </w:r>
     </w:p>
     <w:p>
@@ -3552,7 +4999,7 @@
           <w:szCs w:val="24"/>
           <w:rtl w:val="0"/>
         </w:rPr>
-        <w:t xml:space="preserve">Finish up any last minute changes</w:t>
+        <w:t xml:space="preserve">Everyone: Finish up any last minute changes</w:t>
       </w:r>
     </w:p>
     <w:p>
@@ -3575,7 +5022,7 @@
           <w:szCs w:val="24"/>
           <w:rtl w:val="0"/>
         </w:rPr>
-        <w:t xml:space="preserve">Submit iteration 1 to github</w:t>
+        <w:t xml:space="preserve">Samantha: Submit iteration 1 to github</w:t>
       </w:r>
     </w:p>
     <w:p>

</xml_diff>

<commit_message>
SM: removing heroku and adding in old documents
</commit_message>
<xml_diff>
--- a/doc/CS673_MeetingMinutes_team5.docx
+++ b/doc/CS673_MeetingMinutes_team5.docx
@@ -204,6 +204,705 @@
     </w:p>
     <w:p>
       <w:pPr>
+        <w:rPr>
+          <w:sz w:val="24"/>
+          <w:szCs w:val="24"/>
+          <w:u w:val="single"/>
+        </w:rPr>
+      </w:pPr>
+      <w:r>
+        <w:rPr>
+          <w:rtl w:val="0"/>
+        </w:rPr>
+      </w:r>
+    </w:p>
+    <w:p>
+      <w:pPr>
+        <w:jc w:val="center"/>
+        <w:rPr>
+          <w:b w:val="1"/>
+          <w:sz w:val="24"/>
+          <w:szCs w:val="24"/>
+          <w:u w:val="single"/>
+        </w:rPr>
+      </w:pPr>
+      <w:r>
+        <w:rPr>
+          <w:b w:val="1"/>
+          <w:sz w:val="24"/>
+          <w:szCs w:val="24"/>
+          <w:u w:val="single"/>
+          <w:rtl w:val="0"/>
+        </w:rPr>
+        <w:t xml:space="preserve">Meeting 14</w:t>
+      </w:r>
+    </w:p>
+    <w:p>
+      <w:pPr>
+        <w:rPr>
+          <w:sz w:val="24"/>
+          <w:szCs w:val="24"/>
+        </w:rPr>
+      </w:pPr>
+      <w:r>
+        <w:rPr>
+          <w:b w:val="1"/>
+          <w:sz w:val="24"/>
+          <w:szCs w:val="24"/>
+          <w:rtl w:val="0"/>
+        </w:rPr>
+        <w:t xml:space="preserve">Date and Time:</w:t>
+      </w:r>
+      <w:r>
+        <w:rPr>
+          <w:sz w:val="24"/>
+          <w:szCs w:val="24"/>
+          <w:rtl w:val="0"/>
+        </w:rPr>
+        <w:t xml:space="preserve">  10/15/2023  7pm EST</w:t>
+      </w:r>
+    </w:p>
+    <w:p>
+      <w:pPr>
+        <w:rPr>
+          <w:sz w:val="24"/>
+          <w:szCs w:val="24"/>
+        </w:rPr>
+      </w:pPr>
+      <w:r>
+        <w:rPr>
+          <w:b w:val="1"/>
+          <w:sz w:val="24"/>
+          <w:szCs w:val="24"/>
+          <w:rtl w:val="0"/>
+        </w:rPr>
+        <w:t xml:space="preserve">Length: </w:t>
+      </w:r>
+      <w:r>
+        <w:rPr>
+          <w:sz w:val="24"/>
+          <w:szCs w:val="24"/>
+          <w:rtl w:val="0"/>
+        </w:rPr>
+        <w:t xml:space="preserve">2 hours and 30 minutes</w:t>
+      </w:r>
+    </w:p>
+    <w:p>
+      <w:pPr>
+        <w:rPr>
+          <w:sz w:val="24"/>
+          <w:szCs w:val="24"/>
+        </w:rPr>
+      </w:pPr>
+      <w:r>
+        <w:rPr>
+          <w:b w:val="1"/>
+          <w:sz w:val="24"/>
+          <w:szCs w:val="24"/>
+          <w:rtl w:val="0"/>
+        </w:rPr>
+        <w:t xml:space="preserve">Link: </w:t>
+      </w:r>
+      <w:r>
+        <w:rPr>
+          <w:sz w:val="24"/>
+          <w:szCs w:val="24"/>
+          <w:rtl w:val="0"/>
+        </w:rPr>
+        <w:t xml:space="preserve">https://bostonu.zoom.us/rec/share/mZfBOmcpznSeQEXeaL03Q9M3OnCsNDlGGhEN1K2VYwSazPv0AgxKiQpwGcBcJJmL.YqTOe-yCt1-hXnNL?startTime=1697411503000</w:t>
+      </w:r>
+    </w:p>
+    <w:p>
+      <w:pPr>
+        <w:rPr>
+          <w:sz w:val="24"/>
+          <w:szCs w:val="24"/>
+        </w:rPr>
+      </w:pPr>
+      <w:r>
+        <w:rPr>
+          <w:sz w:val="24"/>
+          <w:szCs w:val="24"/>
+          <w:rtl w:val="0"/>
+        </w:rPr>
+        <w:t xml:space="preserve">Passcode: s4U1Y!W.</w:t>
+      </w:r>
+    </w:p>
+    <w:p>
+      <w:pPr>
+        <w:rPr>
+          <w:sz w:val="24"/>
+          <w:szCs w:val="24"/>
+        </w:rPr>
+      </w:pPr>
+      <w:r>
+        <w:rPr>
+          <w:b w:val="1"/>
+          <w:sz w:val="24"/>
+          <w:szCs w:val="24"/>
+          <w:rtl w:val="0"/>
+        </w:rPr>
+        <w:t xml:space="preserve">Place</w:t>
+      </w:r>
+      <w:r>
+        <w:rPr>
+          <w:sz w:val="24"/>
+          <w:szCs w:val="24"/>
+          <w:rtl w:val="0"/>
+        </w:rPr>
+        <w:t xml:space="preserve">: Group Zoom Call</w:t>
+      </w:r>
+    </w:p>
+    <w:p>
+      <w:pPr>
+        <w:rPr>
+          <w:sz w:val="24"/>
+          <w:szCs w:val="24"/>
+        </w:rPr>
+      </w:pPr>
+      <w:r>
+        <w:rPr>
+          <w:b w:val="1"/>
+          <w:sz w:val="24"/>
+          <w:szCs w:val="24"/>
+          <w:rtl w:val="0"/>
+        </w:rPr>
+        <w:t xml:space="preserve">Participants:</w:t>
+      </w:r>
+      <w:r>
+        <w:rPr>
+          <w:sz w:val="24"/>
+          <w:szCs w:val="24"/>
+          <w:rtl w:val="0"/>
+        </w:rPr>
+        <w:t xml:space="preserve"> </w:t>
+      </w:r>
+    </w:p>
+    <w:p>
+      <w:pPr>
+        <w:spacing w:line="240" w:lineRule="auto"/>
+        <w:rPr>
+          <w:color w:val="444444"/>
+          <w:sz w:val="24"/>
+          <w:szCs w:val="24"/>
+        </w:rPr>
+      </w:pPr>
+      <w:r>
+        <w:rPr>
+          <w:color w:val="444444"/>
+          <w:sz w:val="24"/>
+          <w:szCs w:val="24"/>
+          <w:rtl w:val="0"/>
+        </w:rPr>
+        <w:t xml:space="preserve">Samantha Mathis</w:t>
+      </w:r>
+    </w:p>
+    <w:p>
+      <w:pPr>
+        <w:pBdr>
+          <w:top w:color="auto" w:space="0" w:sz="0" w:val="none"/>
+          <w:left w:color="auto" w:space="0" w:sz="0" w:val="none"/>
+          <w:bottom w:color="auto" w:space="0" w:sz="0" w:val="none"/>
+          <w:right w:color="auto" w:space="0" w:sz="0" w:val="none"/>
+          <w:between w:color="auto" w:space="0" w:sz="0" w:val="none"/>
+        </w:pBdr>
+        <w:spacing w:line="240" w:lineRule="auto"/>
+        <w:rPr>
+          <w:color w:val="444444"/>
+          <w:sz w:val="24"/>
+          <w:szCs w:val="24"/>
+        </w:rPr>
+      </w:pPr>
+      <w:r>
+        <w:rPr>
+          <w:color w:val="444444"/>
+          <w:sz w:val="24"/>
+          <w:szCs w:val="24"/>
+          <w:rtl w:val="0"/>
+        </w:rPr>
+        <w:t xml:space="preserve">Lazaro Perez</w:t>
+      </w:r>
+    </w:p>
+    <w:p>
+      <w:pPr>
+        <w:pBdr>
+          <w:top w:color="auto" w:space="0" w:sz="0" w:val="none"/>
+          <w:left w:color="auto" w:space="0" w:sz="0" w:val="none"/>
+          <w:bottom w:color="auto" w:space="0" w:sz="0" w:val="none"/>
+          <w:right w:color="auto" w:space="0" w:sz="0" w:val="none"/>
+          <w:between w:color="auto" w:space="0" w:sz="0" w:val="none"/>
+        </w:pBdr>
+        <w:spacing w:line="240" w:lineRule="auto"/>
+        <w:rPr>
+          <w:color w:val="444444"/>
+          <w:sz w:val="24"/>
+          <w:szCs w:val="24"/>
+        </w:rPr>
+      </w:pPr>
+      <w:r>
+        <w:rPr>
+          <w:color w:val="444444"/>
+          <w:sz w:val="24"/>
+          <w:szCs w:val="24"/>
+          <w:rtl w:val="0"/>
+        </w:rPr>
+        <w:t xml:space="preserve">Jian Song</w:t>
+      </w:r>
+    </w:p>
+    <w:p>
+      <w:pPr>
+        <w:pBdr>
+          <w:top w:color="auto" w:space="0" w:sz="0" w:val="none"/>
+          <w:left w:color="auto" w:space="0" w:sz="0" w:val="none"/>
+          <w:bottom w:color="auto" w:space="0" w:sz="0" w:val="none"/>
+          <w:right w:color="auto" w:space="0" w:sz="0" w:val="none"/>
+          <w:between w:color="auto" w:space="0" w:sz="0" w:val="none"/>
+        </w:pBdr>
+        <w:spacing w:line="240" w:lineRule="auto"/>
+        <w:rPr>
+          <w:color w:val="444444"/>
+          <w:sz w:val="24"/>
+          <w:szCs w:val="24"/>
+        </w:rPr>
+      </w:pPr>
+      <w:r>
+        <w:rPr>
+          <w:color w:val="444444"/>
+          <w:sz w:val="24"/>
+          <w:szCs w:val="24"/>
+          <w:rtl w:val="0"/>
+        </w:rPr>
+        <w:t xml:space="preserve">Ahnaf Tajwar</w:t>
+      </w:r>
+    </w:p>
+    <w:p>
+      <w:pPr>
+        <w:pBdr>
+          <w:top w:color="auto" w:space="0" w:sz="0" w:val="none"/>
+          <w:left w:color="auto" w:space="0" w:sz="0" w:val="none"/>
+          <w:bottom w:color="auto" w:space="0" w:sz="0" w:val="none"/>
+          <w:right w:color="auto" w:space="0" w:sz="0" w:val="none"/>
+          <w:between w:color="auto" w:space="0" w:sz="0" w:val="none"/>
+        </w:pBdr>
+        <w:spacing w:line="240" w:lineRule="auto"/>
+        <w:rPr>
+          <w:color w:val="444444"/>
+          <w:sz w:val="24"/>
+          <w:szCs w:val="24"/>
+        </w:rPr>
+      </w:pPr>
+      <w:r>
+        <w:rPr>
+          <w:color w:val="444444"/>
+          <w:sz w:val="24"/>
+          <w:szCs w:val="24"/>
+          <w:rtl w:val="0"/>
+        </w:rPr>
+        <w:t xml:space="preserve">Saahil Vashishta</w:t>
+      </w:r>
+    </w:p>
+    <w:p>
+      <w:pPr>
+        <w:pBdr>
+          <w:top w:color="auto" w:space="0" w:sz="0" w:val="none"/>
+          <w:left w:color="auto" w:space="0" w:sz="0" w:val="none"/>
+          <w:bottom w:color="auto" w:space="0" w:sz="0" w:val="none"/>
+          <w:right w:color="auto" w:space="0" w:sz="0" w:val="none"/>
+          <w:between w:color="auto" w:space="0" w:sz="0" w:val="none"/>
+        </w:pBdr>
+        <w:spacing w:line="240" w:lineRule="auto"/>
+        <w:rPr>
+          <w:color w:val="444444"/>
+          <w:sz w:val="24"/>
+          <w:szCs w:val="24"/>
+        </w:rPr>
+      </w:pPr>
+      <w:r>
+        <w:rPr>
+          <w:color w:val="444444"/>
+          <w:sz w:val="24"/>
+          <w:szCs w:val="24"/>
+          <w:rtl w:val="0"/>
+        </w:rPr>
+        <w:t xml:space="preserve">Shajee ur-Rehman</w:t>
+      </w:r>
+    </w:p>
+    <w:p>
+      <w:pPr>
+        <w:rPr>
+          <w:sz w:val="24"/>
+          <w:szCs w:val="24"/>
+        </w:rPr>
+      </w:pPr>
+      <w:r>
+        <w:rPr>
+          <w:b w:val="1"/>
+          <w:sz w:val="24"/>
+          <w:szCs w:val="24"/>
+          <w:rtl w:val="0"/>
+        </w:rPr>
+        <w:t xml:space="preserve">Minutes taker: </w:t>
+      </w:r>
+      <w:r>
+        <w:rPr>
+          <w:color w:val="444444"/>
+          <w:sz w:val="24"/>
+          <w:szCs w:val="24"/>
+          <w:rtl w:val="0"/>
+        </w:rPr>
+        <w:t xml:space="preserve">Samantha Mathis</w:t>
+      </w:r>
+      <w:r>
+        <w:rPr>
+          <w:rtl w:val="0"/>
+        </w:rPr>
+      </w:r>
+    </w:p>
+    <w:p>
+      <w:pPr>
+        <w:rPr>
+          <w:sz w:val="24"/>
+          <w:szCs w:val="24"/>
+        </w:rPr>
+      </w:pPr>
+      <w:r>
+        <w:rPr>
+          <w:b w:val="1"/>
+          <w:sz w:val="24"/>
+          <w:szCs w:val="24"/>
+          <w:rtl w:val="0"/>
+        </w:rPr>
+        <w:t xml:space="preserve">Timekeeper: </w:t>
+      </w:r>
+      <w:r>
+        <w:rPr>
+          <w:b w:val="1"/>
+          <w:sz w:val="24"/>
+          <w:szCs w:val="24"/>
+          <w:rtl w:val="0"/>
+        </w:rPr>
+        <w:t xml:space="preserve"> </w:t>
+      </w:r>
+      <w:r>
+        <w:rPr>
+          <w:color w:val="444444"/>
+          <w:sz w:val="24"/>
+          <w:szCs w:val="24"/>
+          <w:rtl w:val="0"/>
+        </w:rPr>
+        <w:t xml:space="preserve">Samantha Mathis</w:t>
+      </w:r>
+      <w:r>
+        <w:rPr>
+          <w:rtl w:val="0"/>
+        </w:rPr>
+      </w:r>
+    </w:p>
+    <w:p>
+      <w:pPr>
+        <w:rPr>
+          <w:sz w:val="24"/>
+          <w:szCs w:val="24"/>
+        </w:rPr>
+      </w:pPr>
+      <w:r>
+        <w:rPr>
+          <w:b w:val="1"/>
+          <w:sz w:val="24"/>
+          <w:szCs w:val="24"/>
+          <w:rtl w:val="0"/>
+        </w:rPr>
+        <w:t xml:space="preserve">Purpose: </w:t>
+      </w:r>
+      <w:r>
+        <w:rPr>
+          <w:sz w:val="24"/>
+          <w:szCs w:val="24"/>
+          <w:rtl w:val="0"/>
+        </w:rPr>
+        <w:t xml:space="preserve"> Put together slides, record Slide Presentation</w:t>
+      </w:r>
+    </w:p>
+    <w:p>
+      <w:pPr>
+        <w:rPr>
+          <w:b w:val="1"/>
+          <w:sz w:val="24"/>
+          <w:szCs w:val="24"/>
+        </w:rPr>
+      </w:pPr>
+      <w:r>
+        <w:rPr>
+          <w:b w:val="1"/>
+          <w:sz w:val="24"/>
+          <w:szCs w:val="24"/>
+          <w:rtl w:val="0"/>
+        </w:rPr>
+        <w:t xml:space="preserve">Agenda:</w:t>
+      </w:r>
+    </w:p>
+    <w:p>
+      <w:pPr>
+        <w:numPr>
+          <w:ilvl w:val="0"/>
+          <w:numId w:val="8"/>
+        </w:numPr>
+        <w:ind w:left="720" w:hanging="360"/>
+        <w:rPr>
+          <w:sz w:val="24"/>
+          <w:szCs w:val="24"/>
+        </w:rPr>
+      </w:pPr>
+      <w:r>
+        <w:rPr>
+          <w:sz w:val="24"/>
+          <w:szCs w:val="24"/>
+          <w:rtl w:val="0"/>
+        </w:rPr>
+        <w:t xml:space="preserve">Go over Slides</w:t>
+      </w:r>
+    </w:p>
+    <w:p>
+      <w:pPr>
+        <w:numPr>
+          <w:ilvl w:val="0"/>
+          <w:numId w:val="8"/>
+        </w:numPr>
+        <w:ind w:left="720" w:hanging="360"/>
+        <w:rPr>
+          <w:sz w:val="24"/>
+          <w:szCs w:val="24"/>
+          <w:u w:val="none"/>
+        </w:rPr>
+      </w:pPr>
+      <w:r>
+        <w:rPr>
+          <w:sz w:val="24"/>
+          <w:szCs w:val="24"/>
+          <w:rtl w:val="0"/>
+        </w:rPr>
+        <w:t xml:space="preserve">Record Presentation</w:t>
+      </w:r>
+    </w:p>
+    <w:p>
+      <w:pPr>
+        <w:numPr>
+          <w:ilvl w:val="0"/>
+          <w:numId w:val="8"/>
+        </w:numPr>
+        <w:ind w:left="720" w:hanging="360"/>
+        <w:rPr>
+          <w:sz w:val="24"/>
+          <w:szCs w:val="24"/>
+          <w:u w:val="none"/>
+        </w:rPr>
+      </w:pPr>
+      <w:r>
+        <w:rPr>
+          <w:sz w:val="24"/>
+          <w:szCs w:val="24"/>
+          <w:rtl w:val="0"/>
+        </w:rPr>
+        <w:t xml:space="preserve">Go over anything else needed to turn in</w:t>
+      </w:r>
+    </w:p>
+    <w:p>
+      <w:pPr>
+        <w:rPr>
+          <w:b w:val="1"/>
+          <w:sz w:val="24"/>
+          <w:szCs w:val="24"/>
+        </w:rPr>
+      </w:pPr>
+      <w:r>
+        <w:rPr>
+          <w:b w:val="1"/>
+          <w:sz w:val="24"/>
+          <w:szCs w:val="24"/>
+          <w:rtl w:val="0"/>
+        </w:rPr>
+        <w:t xml:space="preserve">Discussions:</w:t>
+      </w:r>
+    </w:p>
+    <w:p>
+      <w:pPr>
+        <w:numPr>
+          <w:ilvl w:val="0"/>
+          <w:numId w:val="2"/>
+        </w:numPr>
+        <w:ind w:left="720" w:hanging="360"/>
+        <w:rPr>
+          <w:sz w:val="24"/>
+          <w:szCs w:val="24"/>
+        </w:rPr>
+      </w:pPr>
+      <w:r>
+        <w:rPr>
+          <w:sz w:val="24"/>
+          <w:szCs w:val="24"/>
+          <w:rtl w:val="0"/>
+        </w:rPr>
+        <w:t xml:space="preserve">Deployment was completed</w:t>
+      </w:r>
+    </w:p>
+    <w:p>
+      <w:pPr>
+        <w:numPr>
+          <w:ilvl w:val="0"/>
+          <w:numId w:val="2"/>
+        </w:numPr>
+        <w:ind w:left="720" w:hanging="360"/>
+        <w:rPr>
+          <w:sz w:val="24"/>
+          <w:szCs w:val="24"/>
+        </w:rPr>
+      </w:pPr>
+      <w:r>
+        <w:rPr>
+          <w:sz w:val="24"/>
+          <w:szCs w:val="24"/>
+          <w:rtl w:val="0"/>
+        </w:rPr>
+        <w:t xml:space="preserve">The order of the slideshow</w:t>
+      </w:r>
+    </w:p>
+    <w:p>
+      <w:pPr>
+        <w:rPr>
+          <w:b w:val="1"/>
+          <w:sz w:val="24"/>
+          <w:szCs w:val="24"/>
+        </w:rPr>
+      </w:pPr>
+      <w:r>
+        <w:rPr>
+          <w:rtl w:val="0"/>
+        </w:rPr>
+      </w:r>
+    </w:p>
+    <w:p>
+      <w:pPr>
+        <w:spacing w:line="240" w:lineRule="auto"/>
+        <w:rPr>
+          <w:b w:val="1"/>
+          <w:sz w:val="24"/>
+          <w:szCs w:val="24"/>
+        </w:rPr>
+      </w:pPr>
+      <w:r>
+        <w:rPr>
+          <w:b w:val="1"/>
+          <w:sz w:val="24"/>
+          <w:szCs w:val="24"/>
+          <w:rtl w:val="0"/>
+        </w:rPr>
+        <w:t xml:space="preserve">Key Decisions:</w:t>
+      </w:r>
+    </w:p>
+    <w:p>
+      <w:pPr>
+        <w:numPr>
+          <w:ilvl w:val="0"/>
+          <w:numId w:val="9"/>
+        </w:numPr>
+        <w:spacing w:line="240" w:lineRule="auto"/>
+        <w:ind w:left="720" w:hanging="360"/>
+        <w:rPr>
+          <w:sz w:val="24"/>
+          <w:szCs w:val="24"/>
+        </w:rPr>
+      </w:pPr>
+      <w:r>
+        <w:rPr>
+          <w:sz w:val="24"/>
+          <w:szCs w:val="24"/>
+          <w:rtl w:val="0"/>
+        </w:rPr>
+        <w:t xml:space="preserve">Walk through our slides</w:t>
+      </w:r>
+    </w:p>
+    <w:p>
+      <w:pPr>
+        <w:spacing w:line="240" w:lineRule="auto"/>
+        <w:rPr>
+          <w:sz w:val="24"/>
+          <w:szCs w:val="24"/>
+        </w:rPr>
+      </w:pPr>
+      <w:r>
+        <w:rPr>
+          <w:rtl w:val="0"/>
+        </w:rPr>
+      </w:r>
+    </w:p>
+    <w:p>
+      <w:pPr>
+        <w:rPr>
+          <w:sz w:val="24"/>
+          <w:szCs w:val="24"/>
+        </w:rPr>
+      </w:pPr>
+      <w:r>
+        <w:rPr>
+          <w:b w:val="1"/>
+          <w:sz w:val="24"/>
+          <w:szCs w:val="24"/>
+          <w:rtl w:val="0"/>
+        </w:rPr>
+        <w:t xml:space="preserve">Action Items:</w:t>
+      </w:r>
+      <w:r>
+        <w:rPr>
+          <w:rtl w:val="0"/>
+        </w:rPr>
+      </w:r>
+    </w:p>
+    <w:p>
+      <w:pPr>
+        <w:numPr>
+          <w:ilvl w:val="0"/>
+          <w:numId w:val="5"/>
+        </w:numPr>
+        <w:spacing w:line="240" w:lineRule="auto"/>
+        <w:ind w:left="720" w:hanging="360"/>
+        <w:rPr>
+          <w:sz w:val="24"/>
+          <w:szCs w:val="24"/>
+        </w:rPr>
+      </w:pPr>
+      <w:r>
+        <w:rPr>
+          <w:sz w:val="24"/>
+          <w:szCs w:val="24"/>
+          <w:rtl w:val="0"/>
+        </w:rPr>
+        <w:t xml:space="preserve">Everyone: Finish Progress Report</w:t>
+      </w:r>
+    </w:p>
+    <w:p>
+      <w:pPr>
+        <w:numPr>
+          <w:ilvl w:val="0"/>
+          <w:numId w:val="5"/>
+        </w:numPr>
+        <w:spacing w:line="240" w:lineRule="auto"/>
+        <w:ind w:left="720" w:hanging="360"/>
+        <w:rPr>
+          <w:sz w:val="24"/>
+          <w:szCs w:val="24"/>
+        </w:rPr>
+      </w:pPr>
+      <w:r>
+        <w:rPr>
+          <w:sz w:val="24"/>
+          <w:szCs w:val="24"/>
+          <w:rtl w:val="0"/>
+        </w:rPr>
+        <w:t xml:space="preserve">Samantha: Turn in the files on github and blackboard</w:t>
+      </w:r>
+    </w:p>
+    <w:p>
+      <w:pPr>
         <w:keepNext w:val="0"/>
         <w:keepLines w:val="0"/>
         <w:pageBreakBefore w:val="0"/>
@@ -246,6 +945,754 @@
           <w:u w:val="single"/>
           <w:rtl w:val="0"/>
         </w:rPr>
+        <w:t xml:space="preserve">Meeting 13</w:t>
+      </w:r>
+    </w:p>
+    <w:p>
+      <w:pPr>
+        <w:rPr>
+          <w:sz w:val="24"/>
+          <w:szCs w:val="24"/>
+        </w:rPr>
+      </w:pPr>
+      <w:r>
+        <w:rPr>
+          <w:b w:val="1"/>
+          <w:sz w:val="24"/>
+          <w:szCs w:val="24"/>
+          <w:rtl w:val="0"/>
+        </w:rPr>
+        <w:t xml:space="preserve">Date and Time:</w:t>
+      </w:r>
+      <w:r>
+        <w:rPr>
+          <w:sz w:val="24"/>
+          <w:szCs w:val="24"/>
+          <w:rtl w:val="0"/>
+        </w:rPr>
+        <w:t xml:space="preserve">  10/14/2023  6pm EST</w:t>
+      </w:r>
+    </w:p>
+    <w:p>
+      <w:pPr>
+        <w:rPr>
+          <w:sz w:val="24"/>
+          <w:szCs w:val="24"/>
+        </w:rPr>
+      </w:pPr>
+      <w:r>
+        <w:rPr>
+          <w:b w:val="1"/>
+          <w:sz w:val="24"/>
+          <w:szCs w:val="24"/>
+          <w:rtl w:val="0"/>
+        </w:rPr>
+        <w:t xml:space="preserve">Length: </w:t>
+      </w:r>
+      <w:r>
+        <w:rPr>
+          <w:sz w:val="24"/>
+          <w:szCs w:val="24"/>
+          <w:rtl w:val="0"/>
+        </w:rPr>
+        <w:t xml:space="preserve">2 hours and 30 minutes</w:t>
+      </w:r>
+    </w:p>
+    <w:p>
+      <w:pPr>
+        <w:rPr>
+          <w:sz w:val="24"/>
+          <w:szCs w:val="24"/>
+        </w:rPr>
+      </w:pPr>
+      <w:r>
+        <w:rPr>
+          <w:b w:val="1"/>
+          <w:sz w:val="24"/>
+          <w:szCs w:val="24"/>
+          <w:rtl w:val="0"/>
+        </w:rPr>
+        <w:t xml:space="preserve">Link: </w:t>
+      </w:r>
+      <w:r>
+        <w:rPr>
+          <w:sz w:val="24"/>
+          <w:szCs w:val="24"/>
+          <w:rtl w:val="0"/>
+        </w:rPr>
+        <w:t xml:space="preserve">https://bostonu.zoom.us/rec/share/hQ5pvH7Yk4ch5_snLHIuc8QA8YQx_P2gMr8-3kzxRPRpnxEtkrplcdO0qyj0Biw1.yCkwLeg_FB-Zf19m?startTime=1697327396000</w:t>
+      </w:r>
+    </w:p>
+    <w:p>
+      <w:pPr>
+        <w:rPr>
+          <w:sz w:val="24"/>
+          <w:szCs w:val="24"/>
+        </w:rPr>
+      </w:pPr>
+      <w:r>
+        <w:rPr>
+          <w:sz w:val="24"/>
+          <w:szCs w:val="24"/>
+          <w:rtl w:val="0"/>
+        </w:rPr>
+        <w:t xml:space="preserve">Passcode: Fe?S$&amp;4i</w:t>
+      </w:r>
+    </w:p>
+    <w:p>
+      <w:pPr>
+        <w:rPr>
+          <w:sz w:val="24"/>
+          <w:szCs w:val="24"/>
+        </w:rPr>
+      </w:pPr>
+      <w:r>
+        <w:rPr>
+          <w:b w:val="1"/>
+          <w:sz w:val="24"/>
+          <w:szCs w:val="24"/>
+          <w:rtl w:val="0"/>
+        </w:rPr>
+        <w:t xml:space="preserve">Place</w:t>
+      </w:r>
+      <w:r>
+        <w:rPr>
+          <w:sz w:val="24"/>
+          <w:szCs w:val="24"/>
+          <w:rtl w:val="0"/>
+        </w:rPr>
+        <w:t xml:space="preserve">: Group Zoom Call</w:t>
+      </w:r>
+    </w:p>
+    <w:p>
+      <w:pPr>
+        <w:rPr>
+          <w:sz w:val="24"/>
+          <w:szCs w:val="24"/>
+        </w:rPr>
+      </w:pPr>
+      <w:r>
+        <w:rPr>
+          <w:b w:val="1"/>
+          <w:sz w:val="24"/>
+          <w:szCs w:val="24"/>
+          <w:rtl w:val="0"/>
+        </w:rPr>
+        <w:t xml:space="preserve">Participants:</w:t>
+      </w:r>
+      <w:r>
+        <w:rPr>
+          <w:sz w:val="24"/>
+          <w:szCs w:val="24"/>
+          <w:rtl w:val="0"/>
+        </w:rPr>
+        <w:t xml:space="preserve"> </w:t>
+      </w:r>
+    </w:p>
+    <w:p>
+      <w:pPr>
+        <w:spacing w:line="240" w:lineRule="auto"/>
+        <w:rPr>
+          <w:color w:val="444444"/>
+          <w:sz w:val="24"/>
+          <w:szCs w:val="24"/>
+        </w:rPr>
+      </w:pPr>
+      <w:r>
+        <w:rPr>
+          <w:color w:val="444444"/>
+          <w:sz w:val="24"/>
+          <w:szCs w:val="24"/>
+          <w:rtl w:val="0"/>
+        </w:rPr>
+        <w:t xml:space="preserve">Samantha Mathis</w:t>
+      </w:r>
+    </w:p>
+    <w:p>
+      <w:pPr>
+        <w:pBdr>
+          <w:top w:color="auto" w:space="0" w:sz="0" w:val="none"/>
+          <w:left w:color="auto" w:space="0" w:sz="0" w:val="none"/>
+          <w:bottom w:color="auto" w:space="0" w:sz="0" w:val="none"/>
+          <w:right w:color="auto" w:space="0" w:sz="0" w:val="none"/>
+          <w:between w:color="auto" w:space="0" w:sz="0" w:val="none"/>
+        </w:pBdr>
+        <w:spacing w:line="240" w:lineRule="auto"/>
+        <w:rPr>
+          <w:color w:val="444444"/>
+          <w:sz w:val="24"/>
+          <w:szCs w:val="24"/>
+        </w:rPr>
+      </w:pPr>
+      <w:r>
+        <w:rPr>
+          <w:color w:val="444444"/>
+          <w:sz w:val="24"/>
+          <w:szCs w:val="24"/>
+          <w:rtl w:val="0"/>
+        </w:rPr>
+        <w:t xml:space="preserve">Lazaro Perez</w:t>
+      </w:r>
+    </w:p>
+    <w:p>
+      <w:pPr>
+        <w:pBdr>
+          <w:top w:color="auto" w:space="0" w:sz="0" w:val="none"/>
+          <w:left w:color="auto" w:space="0" w:sz="0" w:val="none"/>
+          <w:bottom w:color="auto" w:space="0" w:sz="0" w:val="none"/>
+          <w:right w:color="auto" w:space="0" w:sz="0" w:val="none"/>
+          <w:between w:color="auto" w:space="0" w:sz="0" w:val="none"/>
+        </w:pBdr>
+        <w:spacing w:line="240" w:lineRule="auto"/>
+        <w:rPr>
+          <w:color w:val="444444"/>
+          <w:sz w:val="24"/>
+          <w:szCs w:val="24"/>
+        </w:rPr>
+      </w:pPr>
+      <w:r>
+        <w:rPr>
+          <w:color w:val="444444"/>
+          <w:sz w:val="24"/>
+          <w:szCs w:val="24"/>
+          <w:rtl w:val="0"/>
+        </w:rPr>
+        <w:t xml:space="preserve">Jian Song</w:t>
+      </w:r>
+    </w:p>
+    <w:p>
+      <w:pPr>
+        <w:pBdr>
+          <w:top w:color="auto" w:space="0" w:sz="0" w:val="none"/>
+          <w:left w:color="auto" w:space="0" w:sz="0" w:val="none"/>
+          <w:bottom w:color="auto" w:space="0" w:sz="0" w:val="none"/>
+          <w:right w:color="auto" w:space="0" w:sz="0" w:val="none"/>
+          <w:between w:color="auto" w:space="0" w:sz="0" w:val="none"/>
+        </w:pBdr>
+        <w:spacing w:line="240" w:lineRule="auto"/>
+        <w:rPr>
+          <w:color w:val="444444"/>
+          <w:sz w:val="24"/>
+          <w:szCs w:val="24"/>
+        </w:rPr>
+      </w:pPr>
+      <w:r>
+        <w:rPr>
+          <w:color w:val="444444"/>
+          <w:sz w:val="24"/>
+          <w:szCs w:val="24"/>
+          <w:rtl w:val="0"/>
+        </w:rPr>
+        <w:t xml:space="preserve">Ahnaf Tajwar</w:t>
+      </w:r>
+    </w:p>
+    <w:p>
+      <w:pPr>
+        <w:pBdr>
+          <w:top w:color="auto" w:space="0" w:sz="0" w:val="none"/>
+          <w:left w:color="auto" w:space="0" w:sz="0" w:val="none"/>
+          <w:bottom w:color="auto" w:space="0" w:sz="0" w:val="none"/>
+          <w:right w:color="auto" w:space="0" w:sz="0" w:val="none"/>
+          <w:between w:color="auto" w:space="0" w:sz="0" w:val="none"/>
+        </w:pBdr>
+        <w:spacing w:line="240" w:lineRule="auto"/>
+        <w:rPr>
+          <w:color w:val="444444"/>
+          <w:sz w:val="24"/>
+          <w:szCs w:val="24"/>
+        </w:rPr>
+      </w:pPr>
+      <w:r>
+        <w:rPr>
+          <w:color w:val="444444"/>
+          <w:sz w:val="24"/>
+          <w:szCs w:val="24"/>
+          <w:rtl w:val="0"/>
+        </w:rPr>
+        <w:t xml:space="preserve">Saahil Vashishta</w:t>
+      </w:r>
+    </w:p>
+    <w:p>
+      <w:pPr>
+        <w:pBdr>
+          <w:top w:color="auto" w:space="0" w:sz="0" w:val="none"/>
+          <w:left w:color="auto" w:space="0" w:sz="0" w:val="none"/>
+          <w:bottom w:color="auto" w:space="0" w:sz="0" w:val="none"/>
+          <w:right w:color="auto" w:space="0" w:sz="0" w:val="none"/>
+          <w:between w:color="auto" w:space="0" w:sz="0" w:val="none"/>
+        </w:pBdr>
+        <w:spacing w:line="240" w:lineRule="auto"/>
+        <w:rPr>
+          <w:color w:val="444444"/>
+          <w:sz w:val="24"/>
+          <w:szCs w:val="24"/>
+        </w:rPr>
+      </w:pPr>
+      <w:r>
+        <w:rPr>
+          <w:color w:val="444444"/>
+          <w:sz w:val="24"/>
+          <w:szCs w:val="24"/>
+          <w:rtl w:val="0"/>
+        </w:rPr>
+        <w:t xml:space="preserve">Shajee ur-Rehman</w:t>
+      </w:r>
+    </w:p>
+    <w:p>
+      <w:pPr>
+        <w:rPr>
+          <w:sz w:val="24"/>
+          <w:szCs w:val="24"/>
+        </w:rPr>
+      </w:pPr>
+      <w:r>
+        <w:rPr>
+          <w:b w:val="1"/>
+          <w:sz w:val="24"/>
+          <w:szCs w:val="24"/>
+          <w:rtl w:val="0"/>
+        </w:rPr>
+        <w:t xml:space="preserve">Minutes taker: </w:t>
+      </w:r>
+      <w:r>
+        <w:rPr>
+          <w:color w:val="444444"/>
+          <w:sz w:val="24"/>
+          <w:szCs w:val="24"/>
+          <w:rtl w:val="0"/>
+        </w:rPr>
+        <w:t xml:space="preserve">Lazaro Perez</w:t>
+      </w:r>
+      <w:r>
+        <w:rPr>
+          <w:rtl w:val="0"/>
+        </w:rPr>
+      </w:r>
+    </w:p>
+    <w:p>
+      <w:pPr>
+        <w:rPr>
+          <w:sz w:val="24"/>
+          <w:szCs w:val="24"/>
+        </w:rPr>
+      </w:pPr>
+      <w:r>
+        <w:rPr>
+          <w:b w:val="1"/>
+          <w:sz w:val="24"/>
+          <w:szCs w:val="24"/>
+          <w:rtl w:val="0"/>
+        </w:rPr>
+        <w:t xml:space="preserve">Timekeeper: </w:t>
+      </w:r>
+      <w:r>
+        <w:rPr>
+          <w:color w:val="444444"/>
+          <w:sz w:val="24"/>
+          <w:szCs w:val="24"/>
+          <w:rtl w:val="0"/>
+        </w:rPr>
+        <w:t xml:space="preserve">Lazaro Perez</w:t>
+      </w:r>
+      <w:r>
+        <w:rPr>
+          <w:rtl w:val="0"/>
+        </w:rPr>
+      </w:r>
+    </w:p>
+    <w:p>
+      <w:pPr>
+        <w:rPr>
+          <w:sz w:val="24"/>
+          <w:szCs w:val="24"/>
+        </w:rPr>
+      </w:pPr>
+      <w:r>
+        <w:rPr>
+          <w:b w:val="1"/>
+          <w:sz w:val="24"/>
+          <w:szCs w:val="24"/>
+          <w:rtl w:val="0"/>
+        </w:rPr>
+        <w:t xml:space="preserve">Purpose: </w:t>
+      </w:r>
+      <w:r>
+        <w:rPr>
+          <w:sz w:val="24"/>
+          <w:szCs w:val="24"/>
+          <w:rtl w:val="0"/>
+        </w:rPr>
+        <w:t xml:space="preserve"> Put together slides, record Demo Presentation, Delegate slides for each person</w:t>
+      </w:r>
+    </w:p>
+    <w:p>
+      <w:pPr>
+        <w:rPr>
+          <w:b w:val="1"/>
+          <w:sz w:val="24"/>
+          <w:szCs w:val="24"/>
+        </w:rPr>
+      </w:pPr>
+      <w:r>
+        <w:rPr>
+          <w:b w:val="1"/>
+          <w:sz w:val="24"/>
+          <w:szCs w:val="24"/>
+          <w:rtl w:val="0"/>
+        </w:rPr>
+        <w:t xml:space="preserve">Agenda:</w:t>
+      </w:r>
+    </w:p>
+    <w:p>
+      <w:pPr>
+        <w:numPr>
+          <w:ilvl w:val="0"/>
+          <w:numId w:val="8"/>
+        </w:numPr>
+        <w:ind w:left="720" w:hanging="360"/>
+        <w:rPr>
+          <w:sz w:val="24"/>
+          <w:szCs w:val="24"/>
+        </w:rPr>
+      </w:pPr>
+      <w:r>
+        <w:rPr>
+          <w:sz w:val="24"/>
+          <w:szCs w:val="24"/>
+          <w:rtl w:val="0"/>
+        </w:rPr>
+        <w:t xml:space="preserve">To Record the Demo for the last project iteration, Discuss the presentation for the entire project, and delegate the tasks for each team member. </w:t>
+      </w:r>
+    </w:p>
+    <w:p>
+      <w:pPr>
+        <w:rPr>
+          <w:b w:val="1"/>
+          <w:sz w:val="24"/>
+          <w:szCs w:val="24"/>
+        </w:rPr>
+      </w:pPr>
+      <w:r>
+        <w:rPr>
+          <w:b w:val="1"/>
+          <w:sz w:val="24"/>
+          <w:szCs w:val="24"/>
+          <w:rtl w:val="0"/>
+        </w:rPr>
+        <w:t xml:space="preserve">Discussions:</w:t>
+      </w:r>
+    </w:p>
+    <w:p>
+      <w:pPr>
+        <w:numPr>
+          <w:ilvl w:val="0"/>
+          <w:numId w:val="2"/>
+        </w:numPr>
+        <w:ind w:left="720" w:hanging="360"/>
+        <w:rPr>
+          <w:sz w:val="24"/>
+          <w:szCs w:val="24"/>
+        </w:rPr>
+      </w:pPr>
+      <w:r>
+        <w:rPr>
+          <w:sz w:val="24"/>
+          <w:szCs w:val="24"/>
+          <w:rtl w:val="0"/>
+        </w:rPr>
+        <w:t xml:space="preserve">Ensuring the Reservation and Payment pages are working on our</w:t>
+      </w:r>
+    </w:p>
+    <w:p>
+      <w:pPr>
+        <w:numPr>
+          <w:ilvl w:val="0"/>
+          <w:numId w:val="2"/>
+        </w:numPr>
+        <w:ind w:left="720" w:hanging="360"/>
+        <w:rPr>
+          <w:sz w:val="24"/>
+          <w:szCs w:val="24"/>
+          <w:u w:val="none"/>
+        </w:rPr>
+      </w:pPr>
+      <w:r>
+        <w:rPr>
+          <w:sz w:val="24"/>
+          <w:szCs w:val="24"/>
+          <w:rtl w:val="0"/>
+        </w:rPr>
+        <w:t xml:space="preserve">Deployment and issues with deployment.</w:t>
+      </w:r>
+    </w:p>
+    <w:p>
+      <w:pPr>
+        <w:numPr>
+          <w:ilvl w:val="0"/>
+          <w:numId w:val="2"/>
+        </w:numPr>
+        <w:ind w:left="720" w:hanging="360"/>
+        <w:rPr>
+          <w:sz w:val="24"/>
+          <w:szCs w:val="24"/>
+          <w:u w:val="none"/>
+        </w:rPr>
+      </w:pPr>
+      <w:r>
+        <w:rPr>
+          <w:sz w:val="24"/>
+          <w:szCs w:val="24"/>
+          <w:rtl w:val="0"/>
+        </w:rPr>
+        <w:t xml:space="preserve">Documents and assignments</w:t>
+      </w:r>
+    </w:p>
+    <w:p>
+      <w:pPr>
+        <w:rPr>
+          <w:b w:val="1"/>
+          <w:sz w:val="24"/>
+          <w:szCs w:val="24"/>
+        </w:rPr>
+      </w:pPr>
+      <w:r>
+        <w:rPr>
+          <w:rtl w:val="0"/>
+        </w:rPr>
+      </w:r>
+    </w:p>
+    <w:p>
+      <w:pPr>
+        <w:spacing w:line="240" w:lineRule="auto"/>
+        <w:rPr>
+          <w:b w:val="1"/>
+          <w:sz w:val="24"/>
+          <w:szCs w:val="24"/>
+        </w:rPr>
+      </w:pPr>
+      <w:r>
+        <w:rPr>
+          <w:b w:val="1"/>
+          <w:sz w:val="24"/>
+          <w:szCs w:val="24"/>
+          <w:rtl w:val="0"/>
+        </w:rPr>
+        <w:t xml:space="preserve">Key Decisions:</w:t>
+      </w:r>
+    </w:p>
+    <w:p>
+      <w:pPr>
+        <w:numPr>
+          <w:ilvl w:val="0"/>
+          <w:numId w:val="9"/>
+        </w:numPr>
+        <w:spacing w:line="240" w:lineRule="auto"/>
+        <w:ind w:left="720" w:hanging="360"/>
+        <w:rPr>
+          <w:sz w:val="24"/>
+          <w:szCs w:val="24"/>
+        </w:rPr>
+      </w:pPr>
+      <w:r>
+        <w:rPr>
+          <w:sz w:val="24"/>
+          <w:szCs w:val="24"/>
+          <w:rtl w:val="0"/>
+        </w:rPr>
+        <w:t xml:space="preserve">Walk through our documents and assign tasks for each team member.</w:t>
+      </w:r>
+    </w:p>
+    <w:p>
+      <w:pPr>
+        <w:spacing w:line="240" w:lineRule="auto"/>
+        <w:rPr>
+          <w:sz w:val="24"/>
+          <w:szCs w:val="24"/>
+        </w:rPr>
+      </w:pPr>
+      <w:r>
+        <w:rPr>
+          <w:rtl w:val="0"/>
+        </w:rPr>
+      </w:r>
+    </w:p>
+    <w:p>
+      <w:pPr>
+        <w:rPr>
+          <w:sz w:val="24"/>
+          <w:szCs w:val="24"/>
+        </w:rPr>
+      </w:pPr>
+      <w:r>
+        <w:rPr>
+          <w:b w:val="1"/>
+          <w:sz w:val="24"/>
+          <w:szCs w:val="24"/>
+          <w:rtl w:val="0"/>
+        </w:rPr>
+        <w:t xml:space="preserve">Action Items:</w:t>
+      </w:r>
+      <w:r>
+        <w:rPr>
+          <w:rtl w:val="0"/>
+        </w:rPr>
+      </w:r>
+    </w:p>
+    <w:p>
+      <w:pPr>
+        <w:numPr>
+          <w:ilvl w:val="0"/>
+          <w:numId w:val="5"/>
+        </w:numPr>
+        <w:spacing w:line="240" w:lineRule="auto"/>
+        <w:ind w:left="720" w:hanging="360"/>
+        <w:rPr>
+          <w:sz w:val="24"/>
+          <w:szCs w:val="24"/>
+        </w:rPr>
+      </w:pPr>
+      <w:r>
+        <w:rPr>
+          <w:sz w:val="24"/>
+          <w:szCs w:val="24"/>
+          <w:rtl w:val="0"/>
+        </w:rPr>
+        <w:t xml:space="preserve">Samantha: Will work on the implementation slides and the </w:t>
+      </w:r>
+    </w:p>
+    <w:p>
+      <w:pPr>
+        <w:numPr>
+          <w:ilvl w:val="0"/>
+          <w:numId w:val="5"/>
+        </w:numPr>
+        <w:spacing w:line="240" w:lineRule="auto"/>
+        <w:ind w:left="720" w:hanging="360"/>
+        <w:rPr>
+          <w:sz w:val="24"/>
+          <w:szCs w:val="24"/>
+        </w:rPr>
+      </w:pPr>
+      <w:r>
+        <w:rPr>
+          <w:sz w:val="24"/>
+          <w:szCs w:val="24"/>
+          <w:rtl w:val="0"/>
+        </w:rPr>
+        <w:t xml:space="preserve">Jay: Will work on Design documents slides</w:t>
+      </w:r>
+    </w:p>
+    <w:p>
+      <w:pPr>
+        <w:numPr>
+          <w:ilvl w:val="0"/>
+          <w:numId w:val="5"/>
+        </w:numPr>
+        <w:spacing w:line="240" w:lineRule="auto"/>
+        <w:ind w:left="720" w:hanging="360"/>
+        <w:rPr>
+          <w:sz w:val="24"/>
+          <w:szCs w:val="24"/>
+        </w:rPr>
+      </w:pPr>
+      <w:r>
+        <w:rPr>
+          <w:sz w:val="24"/>
+          <w:szCs w:val="24"/>
+          <w:rtl w:val="0"/>
+        </w:rPr>
+        <w:t xml:space="preserve">Shajee: Will work on the summary of ITeration 3, and the configuration slides</w:t>
+      </w:r>
+    </w:p>
+    <w:p>
+      <w:pPr>
+        <w:numPr>
+          <w:ilvl w:val="0"/>
+          <w:numId w:val="5"/>
+        </w:numPr>
+        <w:spacing w:line="240" w:lineRule="auto"/>
+        <w:ind w:left="720" w:hanging="360"/>
+        <w:rPr>
+          <w:sz w:val="24"/>
+          <w:szCs w:val="24"/>
+        </w:rPr>
+      </w:pPr>
+      <w:r>
+        <w:rPr>
+          <w:sz w:val="24"/>
+          <w:szCs w:val="24"/>
+          <w:rtl w:val="0"/>
+        </w:rPr>
+        <w:t xml:space="preserve">Laz: Will be working on the Testing slides, and Progression of UI’s</w:t>
+      </w:r>
+    </w:p>
+    <w:p>
+      <w:pPr>
+        <w:numPr>
+          <w:ilvl w:val="0"/>
+          <w:numId w:val="5"/>
+        </w:numPr>
+        <w:spacing w:line="240" w:lineRule="auto"/>
+        <w:ind w:left="720" w:hanging="360"/>
+        <w:rPr>
+          <w:sz w:val="24"/>
+          <w:szCs w:val="24"/>
+        </w:rPr>
+      </w:pPr>
+      <w:r>
+        <w:rPr>
+          <w:sz w:val="24"/>
+          <w:szCs w:val="24"/>
+          <w:rtl w:val="0"/>
+        </w:rPr>
+        <w:t xml:space="preserve">Ahnaf: Will be working on the Security slides </w:t>
+      </w:r>
+    </w:p>
+    <w:p>
+      <w:pPr>
+        <w:numPr>
+          <w:ilvl w:val="0"/>
+          <w:numId w:val="5"/>
+        </w:numPr>
+        <w:spacing w:line="240" w:lineRule="auto"/>
+        <w:ind w:left="720" w:hanging="360"/>
+        <w:rPr>
+          <w:sz w:val="24"/>
+          <w:szCs w:val="24"/>
+        </w:rPr>
+      </w:pPr>
+      <w:r>
+        <w:rPr>
+          <w:sz w:val="24"/>
+          <w:szCs w:val="24"/>
+          <w:rtl w:val="0"/>
+        </w:rPr>
+        <w:t xml:space="preserve">Saahil: Updating Jira with their Epics, and Deprecating from SPPP doc, Pie charts -  Requirement analysis</w:t>
+      </w:r>
+      <w:r>
+        <w:rPr>
+          <w:rtl w:val="0"/>
+        </w:rPr>
+      </w:r>
+    </w:p>
+    <w:p>
+      <w:pPr>
+        <w:jc w:val="center"/>
+        <w:rPr>
+          <w:b w:val="1"/>
+          <w:sz w:val="24"/>
+          <w:szCs w:val="24"/>
+          <w:u w:val="single"/>
+        </w:rPr>
+      </w:pPr>
+      <w:r>
+        <w:rPr>
+          <w:b w:val="1"/>
+          <w:sz w:val="24"/>
+          <w:szCs w:val="24"/>
+          <w:u w:val="single"/>
+          <w:rtl w:val="0"/>
+        </w:rPr>
         <w:t xml:space="preserve">Meeting 12</w:t>
       </w:r>
     </w:p>
@@ -1937,7 +3384,7 @@
           <w:szCs w:val="24"/>
           <w:rtl w:val="0"/>
         </w:rPr>
-        <w:t xml:space="preserve">Update JIRA</w:t>
+        <w:t xml:space="preserve">Everyone: Update JIRA</w:t>
       </w:r>
     </w:p>
     <w:p>
@@ -1960,7 +3407,7 @@
           <w:szCs w:val="24"/>
           <w:rtl w:val="0"/>
         </w:rPr>
-        <w:t xml:space="preserve">Update Progress Reports</w:t>
+        <w:t xml:space="preserve">Everyone: Update Progress Reports</w:t>
       </w:r>
     </w:p>
     <w:p>
@@ -1983,7 +3430,7 @@
           <w:szCs w:val="24"/>
           <w:rtl w:val="0"/>
         </w:rPr>
-        <w:t xml:space="preserve">Update the project documentation.</w:t>
+        <w:t xml:space="preserve">Everyone: Update the project documentation.</w:t>
       </w:r>
     </w:p>
     <w:p>
@@ -3552,7 +4999,7 @@
           <w:szCs w:val="24"/>
           <w:rtl w:val="0"/>
         </w:rPr>
-        <w:t xml:space="preserve">Finish up any last minute changes</w:t>
+        <w:t xml:space="preserve">Everyone: Finish up any last minute changes</w:t>
       </w:r>
     </w:p>
     <w:p>
@@ -3575,7 +5022,7 @@
           <w:szCs w:val="24"/>
           <w:rtl w:val="0"/>
         </w:rPr>
-        <w:t xml:space="preserve">Submit iteration 1 to github</w:t>
+        <w:t xml:space="preserve">Samantha: Submit iteration 1 to github</w:t>
       </w:r>
     </w:p>
     <w:p>

</xml_diff>